<commit_message>
Add seq dia file and review from dossier analyse
</commit_message>
<xml_diff>
--- a/src/be/veltri/ANALYSE/Dossier analyse.docx
+++ b/src/be/veltri/ANALYSE/Dossier analyse.docx
@@ -1538,15 +1538,23 @@
           <w:sz w:val="24"/>
           <w:szCs w:val="24"/>
         </w:rPr>
-        <w:t>L’utilisateur s</w:t>
-      </w:r>
-      <w:r>
-        <w:rPr>
-          <w:rFonts w:ascii="Times New Roman" w:hAnsi="Times New Roman" w:cs="Times New Roman"/>
-          <w:sz w:val="24"/>
-          <w:szCs w:val="24"/>
-        </w:rPr>
-        <w:t>e trouve sur la page d’accueil de l’application</w:t>
+        <w:t xml:space="preserve">L’utilisateur </w:t>
+      </w:r>
+      <w:r>
+        <w:rPr>
+          <w:rFonts w:ascii="Times New Roman" w:hAnsi="Times New Roman" w:cs="Times New Roman"/>
+          <w:sz w:val="24"/>
+          <w:szCs w:val="24"/>
+        </w:rPr>
+        <w:t>ouvre</w:t>
+      </w:r>
+      <w:r>
+        <w:rPr>
+          <w:rFonts w:ascii="Times New Roman" w:hAnsi="Times New Roman" w:cs="Times New Roman"/>
+          <w:sz w:val="24"/>
+          <w:szCs w:val="24"/>
+        </w:rPr>
+        <w:t xml:space="preserve"> l’application</w:t>
       </w:r>
     </w:p>
     <w:p>
@@ -1695,6 +1703,16 @@
         </w:rPr>
         <w:t xml:space="preserve"> sont erronés</w:t>
       </w:r>
+      <w:r>
+        <w:rPr>
+          <w:rFonts w:ascii="Times New Roman" w:hAnsi="Times New Roman" w:cs="Times New Roman"/>
+          <w:b/>
+          <w:bCs/>
+          <w:sz w:val="24"/>
+          <w:szCs w:val="24"/>
+        </w:rPr>
+        <w:t xml:space="preserve"> ou le compte existe déjà</w:t>
+      </w:r>
     </w:p>
     <w:p>
       <w:pPr>
@@ -1715,7 +1733,23 @@
           <w:sz w:val="24"/>
           <w:szCs w:val="24"/>
         </w:rPr>
-        <w:t>Un message d’erreur par erreur apparait.</w:t>
+        <w:t>Un message d’erreur par erreur apparait</w:t>
+      </w:r>
+      <w:r>
+        <w:rPr>
+          <w:rFonts w:ascii="Times New Roman" w:hAnsi="Times New Roman" w:cs="Times New Roman"/>
+          <w:sz w:val="24"/>
+          <w:szCs w:val="24"/>
+        </w:rPr>
+        <w:t xml:space="preserve"> et demande à l’utilisateur de réécrire ses données</w:t>
+      </w:r>
+      <w:r>
+        <w:rPr>
+          <w:rFonts w:ascii="Times New Roman" w:hAnsi="Times New Roman" w:cs="Times New Roman"/>
+          <w:sz w:val="24"/>
+          <w:szCs w:val="24"/>
+        </w:rPr>
+        <w:t>.</w:t>
       </w:r>
     </w:p>
     <w:p>
@@ -1750,7 +1784,7 @@
           <w:sz w:val="24"/>
           <w:szCs w:val="24"/>
         </w:rPr>
-        <w:t>au choix de sa première catégorie.</w:t>
+        <w:t>au choix de sa première catégorie</w:t>
       </w:r>
       <w:r>
         <w:rPr>
@@ -1787,7 +1821,30 @@
           <w:u w:val="single"/>
         </w:rPr>
         <w:lastRenderedPageBreak/>
-        <w:t>« Choose a category »</w:t>
+        <w:t xml:space="preserve">« Choose a </w:t>
+      </w:r>
+      <w:r>
+        <w:rPr>
+          <w:rFonts w:ascii="Times New Roman" w:hAnsi="Times New Roman" w:cs="Times New Roman"/>
+          <w:b/>
+          <w:bCs/>
+          <w:sz w:val="28"/>
+          <w:szCs w:val="28"/>
+          <w:u w:val="single"/>
+          <w:lang w:val="en-US"/>
+        </w:rPr>
+        <w:t>category</w:t>
+      </w:r>
+      <w:r>
+        <w:rPr>
+          <w:rFonts w:ascii="Times New Roman" w:hAnsi="Times New Roman" w:cs="Times New Roman"/>
+          <w:b/>
+          <w:bCs/>
+          <w:sz w:val="28"/>
+          <w:szCs w:val="28"/>
+          <w:u w:val="single"/>
+        </w:rPr>
+        <w:t> »</w:t>
       </w:r>
     </w:p>
     <w:p>
@@ -2037,7 +2094,7 @@
           <w:sz w:val="24"/>
           <w:szCs w:val="24"/>
         </w:rPr>
-        <w:t>L’utilisateur accède à l’application et son compte est créé.</w:t>
+        <w:t>L’utilisateur accède à l’application et son compte est créé</w:t>
       </w:r>
     </w:p>
     <w:p>
@@ -2074,7 +2131,40 @@
           <w:szCs w:val="28"/>
           <w:u w:val="single"/>
         </w:rPr>
-        <w:t xml:space="preserve">Log In </w:t>
+        <w:t>« </w:t>
+      </w:r>
+      <w:r>
+        <w:rPr>
+          <w:rFonts w:ascii="Times New Roman" w:hAnsi="Times New Roman" w:cs="Times New Roman"/>
+          <w:b/>
+          <w:bCs/>
+          <w:sz w:val="28"/>
+          <w:szCs w:val="28"/>
+          <w:u w:val="single"/>
+        </w:rPr>
+        <w:t>Log In</w:t>
+      </w:r>
+      <w:r>
+        <w:rPr>
+          <w:rFonts w:ascii="Times New Roman" w:hAnsi="Times New Roman" w:cs="Times New Roman"/>
+          <w:b/>
+          <w:bCs/>
+          <w:sz w:val="28"/>
+          <w:szCs w:val="28"/>
+          <w:u w:val="single"/>
+        </w:rPr>
+        <w:t> »</w:t>
+      </w:r>
+      <w:r>
+        <w:rPr>
+          <w:rFonts w:ascii="Times New Roman" w:hAnsi="Times New Roman" w:cs="Times New Roman"/>
+          <w:b/>
+          <w:bCs/>
+          <w:sz w:val="28"/>
+          <w:szCs w:val="28"/>
+          <w:u w:val="single"/>
+        </w:rPr>
+        <w:t xml:space="preserve"> </w:t>
       </w:r>
     </w:p>
     <w:p>
@@ -2200,7 +2290,15 @@
           <w:sz w:val="24"/>
           <w:szCs w:val="24"/>
         </w:rPr>
-        <w:t>L’utilisateur se trouve sur la page d’accueil de l’application</w:t>
+        <w:t xml:space="preserve">L’utilisateur </w:t>
+      </w:r>
+      <w:r>
+        <w:rPr>
+          <w:rFonts w:ascii="Times New Roman" w:hAnsi="Times New Roman" w:cs="Times New Roman"/>
+          <w:sz w:val="24"/>
+          <w:szCs w:val="24"/>
+        </w:rPr>
+        <w:t>ouvre l’application</w:t>
       </w:r>
     </w:p>
     <w:p>
@@ -2369,6 +2467,16 @@
           <w:szCs w:val="24"/>
         </w:rPr>
         <w:t>Cas A : les champs remplis sont erronés</w:t>
+      </w:r>
+      <w:r>
+        <w:rPr>
+          <w:rFonts w:ascii="Times New Roman" w:hAnsi="Times New Roman" w:cs="Times New Roman"/>
+          <w:b/>
+          <w:bCs/>
+          <w:sz w:val="24"/>
+          <w:szCs w:val="24"/>
+        </w:rPr>
+        <w:t xml:space="preserve"> ou l’utilisateur n’existe pas</w:t>
       </w:r>
     </w:p>
     <w:p>
@@ -2391,79 +2499,15 @@
           <w:sz w:val="24"/>
           <w:szCs w:val="24"/>
         </w:rPr>
-        <w:t>Un message d’erreur apparait.</w:t>
-      </w:r>
-    </w:p>
-    <w:p>
-      <w:pPr>
-        <w:pStyle w:val="Paragraphedeliste"/>
-        <w:numPr>
-          <w:ilvl w:val="0"/>
-          <w:numId w:val="9"/>
-        </w:numPr>
-        <w:ind w:left="1134"/>
-        <w:rPr>
-          <w:rFonts w:ascii="Times New Roman" w:hAnsi="Times New Roman" w:cs="Times New Roman"/>
-          <w:sz w:val="24"/>
-          <w:szCs w:val="24"/>
-        </w:rPr>
-      </w:pPr>
-      <w:r>
-        <w:rPr>
-          <w:rFonts w:ascii="Times New Roman" w:hAnsi="Times New Roman" w:cs="Times New Roman"/>
-          <w:sz w:val="24"/>
-          <w:szCs w:val="24"/>
-        </w:rPr>
-        <w:t>L’utilisateur n’accède pas à l’application.</w:t>
-      </w:r>
-    </w:p>
-    <w:p>
-      <w:pPr>
-        <w:ind w:left="774"/>
-        <w:rPr>
-          <w:rFonts w:ascii="Times New Roman" w:hAnsi="Times New Roman" w:cs="Times New Roman"/>
-          <w:b/>
-          <w:bCs/>
-          <w:sz w:val="24"/>
-          <w:szCs w:val="24"/>
-        </w:rPr>
-      </w:pPr>
-      <w:r>
-        <w:rPr>
-          <w:rFonts w:ascii="Times New Roman" w:hAnsi="Times New Roman" w:cs="Times New Roman"/>
-          <w:b/>
-          <w:bCs/>
-          <w:sz w:val="24"/>
-          <w:szCs w:val="24"/>
-        </w:rPr>
-        <w:t>Cas B : l’utilisateur n’existe pas</w:t>
-      </w:r>
-    </w:p>
-    <w:p>
-      <w:pPr>
-        <w:spacing w:after="0"/>
-        <w:ind w:left="66" w:firstLine="708"/>
-        <w:rPr>
-          <w:rFonts w:ascii="Times New Roman" w:hAnsi="Times New Roman" w:cs="Times New Roman"/>
-          <w:sz w:val="24"/>
-          <w:szCs w:val="24"/>
-        </w:rPr>
-      </w:pPr>
-      <w:r>
-        <w:rPr>
-          <w:rFonts w:ascii="Times New Roman" w:hAnsi="Times New Roman" w:cs="Times New Roman"/>
-          <w:sz w:val="24"/>
-          <w:szCs w:val="24"/>
-        </w:rPr>
-        <w:t xml:space="preserve">4.    </w:t>
-      </w:r>
-      <w:r>
-        <w:rPr>
-          <w:rFonts w:ascii="Times New Roman" w:hAnsi="Times New Roman" w:cs="Times New Roman"/>
-          <w:sz w:val="24"/>
-          <w:szCs w:val="24"/>
-        </w:rPr>
-        <w:t>L’utilisateur ne se trouve pas dans la base de données de l’application</w:t>
+        <w:t>Un message d’erreur apparait</w:t>
+      </w:r>
+      <w:r>
+        <w:rPr>
+          <w:rFonts w:ascii="Times New Roman" w:hAnsi="Times New Roman" w:cs="Times New Roman"/>
+          <w:sz w:val="24"/>
+          <w:szCs w:val="24"/>
+        </w:rPr>
+        <w:t xml:space="preserve"> demandant à l’utilisateur de réécrire ses données</w:t>
       </w:r>
       <w:r>
         <w:rPr>
@@ -2476,43 +2520,6 @@
     </w:p>
     <w:p>
       <w:pPr>
-        <w:spacing w:after="0"/>
-        <w:ind w:left="66" w:firstLine="708"/>
-        <w:rPr>
-          <w:rFonts w:ascii="Times New Roman" w:hAnsi="Times New Roman" w:cs="Times New Roman"/>
-          <w:sz w:val="24"/>
-          <w:szCs w:val="24"/>
-        </w:rPr>
-      </w:pPr>
-      <w:r>
-        <w:rPr>
-          <w:rFonts w:ascii="Times New Roman" w:hAnsi="Times New Roman" w:cs="Times New Roman"/>
-          <w:sz w:val="24"/>
-          <w:szCs w:val="24"/>
-        </w:rPr>
-        <w:t>5.    Un message d’erreur apparait.</w:t>
-      </w:r>
-    </w:p>
-    <w:p>
-      <w:pPr>
-        <w:ind w:left="66" w:firstLine="708"/>
-        <w:rPr>
-          <w:rFonts w:ascii="Times New Roman" w:hAnsi="Times New Roman" w:cs="Times New Roman"/>
-          <w:sz w:val="24"/>
-          <w:szCs w:val="24"/>
-        </w:rPr>
-      </w:pPr>
-      <w:r>
-        <w:rPr>
-          <w:rFonts w:ascii="Times New Roman" w:hAnsi="Times New Roman" w:cs="Times New Roman"/>
-          <w:sz w:val="24"/>
-          <w:szCs w:val="24"/>
-        </w:rPr>
-        <w:t>6.    L’utilisateur n’accède pas à l’application.</w:t>
-      </w:r>
-    </w:p>
-    <w:p>
-      <w:pPr>
         <w:rPr>
           <w:rFonts w:ascii="Times New Roman" w:hAnsi="Times New Roman" w:cs="Times New Roman"/>
           <w:sz w:val="24"/>
@@ -2543,7 +2550,7 @@
           <w:sz w:val="24"/>
           <w:szCs w:val="24"/>
         </w:rPr>
-        <w:t>à l’application.</w:t>
+        <w:t>à l’application</w:t>
       </w:r>
     </w:p>
     <w:p>
@@ -2580,7 +2587,40 @@
           <w:szCs w:val="28"/>
           <w:u w:val="single"/>
         </w:rPr>
-        <w:t xml:space="preserve">Choose a walk </w:t>
+        <w:t>« </w:t>
+      </w:r>
+      <w:r>
+        <w:rPr>
+          <w:rFonts w:ascii="Times New Roman" w:hAnsi="Times New Roman" w:cs="Times New Roman"/>
+          <w:b/>
+          <w:bCs/>
+          <w:sz w:val="28"/>
+          <w:szCs w:val="28"/>
+          <w:u w:val="single"/>
+        </w:rPr>
+        <w:t>Choose a walk</w:t>
+      </w:r>
+      <w:r>
+        <w:rPr>
+          <w:rFonts w:ascii="Times New Roman" w:hAnsi="Times New Roman" w:cs="Times New Roman"/>
+          <w:b/>
+          <w:bCs/>
+          <w:sz w:val="28"/>
+          <w:szCs w:val="28"/>
+          <w:u w:val="single"/>
+        </w:rPr>
+        <w:t> »</w:t>
+      </w:r>
+      <w:r>
+        <w:rPr>
+          <w:rFonts w:ascii="Times New Roman" w:hAnsi="Times New Roman" w:cs="Times New Roman"/>
+          <w:b/>
+          <w:bCs/>
+          <w:sz w:val="28"/>
+          <w:szCs w:val="28"/>
+          <w:u w:val="single"/>
+        </w:rPr>
+        <w:t xml:space="preserve"> </w:t>
       </w:r>
     </w:p>
     <w:p>
@@ -2671,7 +2711,6 @@
           <w:sz w:val="24"/>
           <w:szCs w:val="24"/>
         </w:rPr>
-        <w:lastRenderedPageBreak/>
         <w:t xml:space="preserve">Description : </w:t>
       </w:r>
       <w:r>
@@ -2788,39 +2827,118 @@
           <w:sz w:val="24"/>
           <w:szCs w:val="24"/>
         </w:rPr>
+        <w:lastRenderedPageBreak/>
         <w:t xml:space="preserve">L’utilisateur choisit une balade dans la liste. </w:t>
       </w:r>
     </w:p>
     <w:p>
       <w:pPr>
-        <w:pStyle w:val="Paragraphedeliste"/>
-        <w:numPr>
-          <w:ilvl w:val="0"/>
-          <w:numId w:val="11"/>
-        </w:numPr>
-        <w:rPr>
-          <w:rFonts w:ascii="Times New Roman" w:hAnsi="Times New Roman" w:cs="Times New Roman"/>
-          <w:b/>
-          <w:bCs/>
-          <w:sz w:val="24"/>
-          <w:szCs w:val="24"/>
-        </w:rPr>
-      </w:pPr>
-      <w:r>
-        <w:rPr>
-          <w:rFonts w:ascii="Times New Roman" w:hAnsi="Times New Roman" w:cs="Times New Roman"/>
-          <w:sz w:val="24"/>
-          <w:szCs w:val="24"/>
-        </w:rPr>
-        <w:t>L’utili</w:t>
-      </w:r>
-      <w:r>
-        <w:rPr>
-          <w:rFonts w:ascii="Times New Roman" w:hAnsi="Times New Roman" w:cs="Times New Roman"/>
-          <w:sz w:val="24"/>
-          <w:szCs w:val="24"/>
-        </w:rPr>
-        <w:t>sateur clique sur un des choix qui se propose à lui sur le côté : accéder aux disponibilités des chauffeurs ou s’enregistrer sur cette balade</w:t>
+        <w:rPr>
+          <w:rFonts w:ascii="Times New Roman" w:hAnsi="Times New Roman" w:cs="Times New Roman"/>
+          <w:b/>
+          <w:bCs/>
+          <w:sz w:val="24"/>
+          <w:szCs w:val="24"/>
+        </w:rPr>
+      </w:pPr>
+      <w:r>
+        <w:rPr>
+          <w:rFonts w:ascii="Times New Roman" w:hAnsi="Times New Roman" w:cs="Times New Roman"/>
+          <w:b/>
+          <w:bCs/>
+          <w:sz w:val="24"/>
+          <w:szCs w:val="24"/>
+        </w:rPr>
+        <w:t xml:space="preserve">Scénario alternatif : </w:t>
+      </w:r>
+    </w:p>
+    <w:p>
+      <w:pPr>
+        <w:rPr>
+          <w:rFonts w:ascii="Times New Roman" w:hAnsi="Times New Roman" w:cs="Times New Roman"/>
+          <w:b/>
+          <w:bCs/>
+          <w:sz w:val="24"/>
+          <w:szCs w:val="24"/>
+        </w:rPr>
+      </w:pPr>
+      <w:r>
+        <w:rPr>
+          <w:rFonts w:ascii="Times New Roman" w:hAnsi="Times New Roman" w:cs="Times New Roman"/>
+          <w:sz w:val="24"/>
+          <w:szCs w:val="24"/>
+        </w:rPr>
+        <w:tab/>
+      </w:r>
+      <w:r>
+        <w:rPr>
+          <w:rFonts w:ascii="Times New Roman" w:hAnsi="Times New Roman" w:cs="Times New Roman"/>
+          <w:b/>
+          <w:bCs/>
+          <w:sz w:val="24"/>
+          <w:szCs w:val="24"/>
+        </w:rPr>
+        <w:t xml:space="preserve">Cas A : </w:t>
+      </w:r>
+      <w:r>
+        <w:rPr>
+          <w:rFonts w:ascii="Times New Roman" w:hAnsi="Times New Roman" w:cs="Times New Roman"/>
+          <w:b/>
+          <w:bCs/>
+          <w:sz w:val="24"/>
+          <w:szCs w:val="24"/>
+        </w:rPr>
+        <w:t>l’utilisateur ne choisit pas de balade dans la liste</w:t>
+      </w:r>
+    </w:p>
+    <w:p>
+      <w:pPr>
+        <w:ind w:firstLine="708"/>
+        <w:rPr>
+          <w:rFonts w:ascii="Times New Roman" w:hAnsi="Times New Roman" w:cs="Times New Roman"/>
+          <w:sz w:val="24"/>
+          <w:szCs w:val="24"/>
+        </w:rPr>
+      </w:pPr>
+      <w:r>
+        <w:rPr>
+          <w:rFonts w:ascii="Times New Roman" w:hAnsi="Times New Roman" w:cs="Times New Roman"/>
+          <w:sz w:val="24"/>
+          <w:szCs w:val="24"/>
+        </w:rPr>
+        <w:t>3</w:t>
+      </w:r>
+      <w:r>
+        <w:rPr>
+          <w:rFonts w:ascii="Times New Roman" w:hAnsi="Times New Roman" w:cs="Times New Roman"/>
+          <w:sz w:val="24"/>
+          <w:szCs w:val="24"/>
+        </w:rPr>
+        <w:t xml:space="preserve">. </w:t>
+      </w:r>
+      <w:r>
+        <w:rPr>
+          <w:rFonts w:ascii="Times New Roman" w:hAnsi="Times New Roman" w:cs="Times New Roman"/>
+          <w:sz w:val="24"/>
+          <w:szCs w:val="24"/>
+        </w:rPr>
+        <w:t xml:space="preserve">  </w:t>
+      </w:r>
+      <w:r>
+        <w:rPr>
+          <w:rFonts w:ascii="Times New Roman" w:hAnsi="Times New Roman" w:cs="Times New Roman"/>
+          <w:sz w:val="24"/>
+          <w:szCs w:val="24"/>
+        </w:rPr>
+        <w:t>Un message d’erreur apparait car aucune balade n’a été choisi</w:t>
+      </w:r>
+      <w:r>
+        <w:rPr>
+          <w:rFonts w:ascii="Times New Roman" w:hAnsi="Times New Roman" w:cs="Times New Roman"/>
+          <w:sz w:val="24"/>
+          <w:szCs w:val="24"/>
+        </w:rPr>
+        <w:t>e</w:t>
       </w:r>
       <w:r>
         <w:rPr>
@@ -2835,92 +2953,6 @@
       <w:pPr>
         <w:rPr>
           <w:rFonts w:ascii="Times New Roman" w:hAnsi="Times New Roman" w:cs="Times New Roman"/>
-          <w:b/>
-          <w:bCs/>
-          <w:sz w:val="24"/>
-          <w:szCs w:val="24"/>
-        </w:rPr>
-      </w:pPr>
-      <w:r>
-        <w:rPr>
-          <w:rFonts w:ascii="Times New Roman" w:hAnsi="Times New Roman" w:cs="Times New Roman"/>
-          <w:b/>
-          <w:bCs/>
-          <w:sz w:val="24"/>
-          <w:szCs w:val="24"/>
-        </w:rPr>
-        <w:t xml:space="preserve">Scénario alternatif : </w:t>
-      </w:r>
-    </w:p>
-    <w:p>
-      <w:pPr>
-        <w:rPr>
-          <w:rFonts w:ascii="Times New Roman" w:hAnsi="Times New Roman" w:cs="Times New Roman"/>
-          <w:b/>
-          <w:bCs/>
-          <w:sz w:val="24"/>
-          <w:szCs w:val="24"/>
-        </w:rPr>
-      </w:pPr>
-      <w:r>
-        <w:rPr>
-          <w:rFonts w:ascii="Times New Roman" w:hAnsi="Times New Roman" w:cs="Times New Roman"/>
-          <w:sz w:val="24"/>
-          <w:szCs w:val="24"/>
-        </w:rPr>
-        <w:tab/>
-      </w:r>
-      <w:r>
-        <w:rPr>
-          <w:rFonts w:ascii="Times New Roman" w:hAnsi="Times New Roman" w:cs="Times New Roman"/>
-          <w:b/>
-          <w:bCs/>
-          <w:sz w:val="24"/>
-          <w:szCs w:val="24"/>
-        </w:rPr>
-        <w:t xml:space="preserve">Cas A : </w:t>
-      </w:r>
-      <w:r>
-        <w:rPr>
-          <w:rFonts w:ascii="Times New Roman" w:hAnsi="Times New Roman" w:cs="Times New Roman"/>
-          <w:b/>
-          <w:bCs/>
-          <w:sz w:val="24"/>
-          <w:szCs w:val="24"/>
-        </w:rPr>
-        <w:t>l’utilisateur ne choisit pas de balade dans la liste</w:t>
-      </w:r>
-    </w:p>
-    <w:p>
-      <w:pPr>
-        <w:ind w:firstLine="708"/>
-        <w:rPr>
-          <w:rFonts w:ascii="Times New Roman" w:hAnsi="Times New Roman" w:cs="Times New Roman"/>
-          <w:sz w:val="24"/>
-          <w:szCs w:val="24"/>
-        </w:rPr>
-      </w:pPr>
-      <w:r>
-        <w:rPr>
-          <w:rFonts w:ascii="Times New Roman" w:hAnsi="Times New Roman" w:cs="Times New Roman"/>
-          <w:sz w:val="24"/>
-          <w:szCs w:val="24"/>
-        </w:rPr>
-        <w:t xml:space="preserve">4. </w:t>
-      </w:r>
-      <w:r>
-        <w:rPr>
-          <w:rFonts w:ascii="Times New Roman" w:hAnsi="Times New Roman" w:cs="Times New Roman"/>
-          <w:sz w:val="24"/>
-          <w:szCs w:val="24"/>
-        </w:rPr>
-        <w:t>Un message d’erreur apparait car aucune balade n’a été choisi.</w:t>
-      </w:r>
-    </w:p>
-    <w:p>
-      <w:pPr>
-        <w:rPr>
-          <w:rFonts w:ascii="Times New Roman" w:hAnsi="Times New Roman" w:cs="Times New Roman"/>
           <w:sz w:val="24"/>
           <w:szCs w:val="24"/>
         </w:rPr>
@@ -2965,7 +2997,23 @@
           <w:sz w:val="24"/>
           <w:szCs w:val="24"/>
         </w:rPr>
-        <w:t xml:space="preserve"> qui comporte des détails sur la balade ainsi que 2 choix.</w:t>
+        <w:t xml:space="preserve"> qui comporte </w:t>
+      </w:r>
+      <w:r>
+        <w:rPr>
+          <w:rFonts w:ascii="Times New Roman" w:hAnsi="Times New Roman" w:cs="Times New Roman"/>
+          <w:sz w:val="24"/>
+          <w:szCs w:val="24"/>
+        </w:rPr>
+        <w:t>l</w:t>
+      </w:r>
+      <w:r>
+        <w:rPr>
+          <w:rFonts w:ascii="Times New Roman" w:hAnsi="Times New Roman" w:cs="Times New Roman"/>
+          <w:sz w:val="24"/>
+          <w:szCs w:val="24"/>
+        </w:rPr>
+        <w:t>es détails sur la balade ainsi que 2 choix</w:t>
       </w:r>
     </w:p>
     <w:p>
@@ -3029,7 +3077,7 @@
           <w:szCs w:val="28"/>
           <w:u w:val="single"/>
         </w:rPr>
-        <w:t>Get driver availability</w:t>
+        <w:t>« </w:t>
       </w:r>
       <w:r>
         <w:rPr>
@@ -3040,6 +3088,28 @@
           <w:szCs w:val="28"/>
           <w:u w:val="single"/>
         </w:rPr>
+        <w:t>Get driver availability</w:t>
+      </w:r>
+      <w:r>
+        <w:rPr>
+          <w:rFonts w:ascii="Times New Roman" w:hAnsi="Times New Roman" w:cs="Times New Roman"/>
+          <w:b/>
+          <w:bCs/>
+          <w:sz w:val="28"/>
+          <w:szCs w:val="28"/>
+          <w:u w:val="single"/>
+        </w:rPr>
+        <w:t> »</w:t>
+      </w:r>
+      <w:r>
+        <w:rPr>
+          <w:rFonts w:ascii="Times New Roman" w:hAnsi="Times New Roman" w:cs="Times New Roman"/>
+          <w:b/>
+          <w:bCs/>
+          <w:sz w:val="28"/>
+          <w:szCs w:val="28"/>
+          <w:u w:val="single"/>
+        </w:rPr>
         <w:t xml:space="preserve"> </w:t>
       </w:r>
     </w:p>
@@ -3139,7 +3209,7 @@
           <w:sz w:val="24"/>
           <w:szCs w:val="24"/>
         </w:rPr>
-        <w:t xml:space="preserve">Choisir une balade dans la liste  </w:t>
+        <w:t xml:space="preserve">Obtenir les disponibilités des conducteurs pour une balade </w:t>
       </w:r>
     </w:p>
     <w:p>
@@ -3167,6 +3237,22 @@
           <w:szCs w:val="24"/>
         </w:rPr>
         <w:t>L’utilisateur a choisi une balade dans la liste</w:t>
+      </w:r>
+      <w:r>
+        <w:rPr>
+          <w:rFonts w:ascii="Times New Roman" w:hAnsi="Times New Roman" w:cs="Times New Roman"/>
+          <w:sz w:val="24"/>
+          <w:szCs w:val="24"/>
+        </w:rPr>
+        <w:t xml:space="preserve"> </w:t>
+      </w:r>
+      <w:r>
+        <w:rPr>
+          <w:rFonts w:ascii="Times New Roman" w:hAnsi="Times New Roman" w:cs="Times New Roman"/>
+          <w:sz w:val="24"/>
+          <w:szCs w:val="24"/>
+        </w:rPr>
+        <w:t>(UC-04)</w:t>
       </w:r>
     </w:p>
     <w:p>
@@ -3209,15 +3295,15 @@
           <w:sz w:val="24"/>
           <w:szCs w:val="24"/>
         </w:rPr>
-        <w:t>L’utilisateur appuie sur le bouton qui concerne les disponibilités des chauffeur</w:t>
-      </w:r>
-      <w:r>
-        <w:rPr>
-          <w:rFonts w:ascii="Times New Roman" w:hAnsi="Times New Roman" w:cs="Times New Roman"/>
-          <w:sz w:val="24"/>
-          <w:szCs w:val="24"/>
-        </w:rPr>
-        <w:t>s</w:t>
+        <w:t xml:space="preserve">L’utilisateur appuie sur le bouton qui concerne les disponibilités des </w:t>
+      </w:r>
+      <w:r>
+        <w:rPr>
+          <w:rFonts w:ascii="Times New Roman" w:hAnsi="Times New Roman" w:cs="Times New Roman"/>
+          <w:sz w:val="24"/>
+          <w:szCs w:val="24"/>
+        </w:rPr>
+        <w:t>conducteurs</w:t>
       </w:r>
       <w:r>
         <w:rPr>
@@ -3247,7 +3333,23 @@
           <w:sz w:val="24"/>
           <w:szCs w:val="24"/>
         </w:rPr>
-        <w:t xml:space="preserve">L’utilisateur accède à la liste des chauffeurs </w:t>
+        <w:t xml:space="preserve">L’utilisateur accède à la liste des </w:t>
+      </w:r>
+      <w:r>
+        <w:rPr>
+          <w:rFonts w:ascii="Times New Roman" w:hAnsi="Times New Roman" w:cs="Times New Roman"/>
+          <w:sz w:val="24"/>
+          <w:szCs w:val="24"/>
+        </w:rPr>
+        <w:t>conducteur</w:t>
+      </w:r>
+      <w:r>
+        <w:rPr>
+          <w:rFonts w:ascii="Times New Roman" w:hAnsi="Times New Roman" w:cs="Times New Roman"/>
+          <w:sz w:val="24"/>
+          <w:szCs w:val="24"/>
+        </w:rPr>
+        <w:t xml:space="preserve"> </w:t>
       </w:r>
       <w:r>
         <w:rPr>
@@ -3306,17 +3408,23 @@
           <w:sz w:val="24"/>
           <w:szCs w:val="24"/>
         </w:rPr>
-        <w:t>des chauffeurs et passagers pour une balade en particulier</w:t>
-      </w:r>
-      <w:r>
-        <w:rPr>
-          <w:rFonts w:ascii="Times New Roman" w:hAnsi="Times New Roman" w:cs="Times New Roman"/>
-          <w:b/>
-          <w:bCs/>
-          <w:sz w:val="24"/>
-          <w:szCs w:val="24"/>
-        </w:rPr>
-        <w:t>.</w:t>
+        <w:t xml:space="preserve">des </w:t>
+      </w:r>
+      <w:r>
+        <w:rPr>
+          <w:rFonts w:ascii="Times New Roman" w:hAnsi="Times New Roman" w:cs="Times New Roman"/>
+          <w:sz w:val="24"/>
+          <w:szCs w:val="24"/>
+        </w:rPr>
+        <w:t>conducteurs</w:t>
+      </w:r>
+      <w:r>
+        <w:rPr>
+          <w:rFonts w:ascii="Times New Roman" w:hAnsi="Times New Roman" w:cs="Times New Roman"/>
+          <w:sz w:val="24"/>
+          <w:szCs w:val="24"/>
+        </w:rPr>
+        <w:t xml:space="preserve"> et passagers pour une balade en particulier</w:t>
       </w:r>
     </w:p>
     <w:p>
@@ -3353,7 +3461,7 @@
           <w:szCs w:val="28"/>
           <w:u w:val="single"/>
         </w:rPr>
-        <w:t>Registration at a walk</w:t>
+        <w:t>« </w:t>
       </w:r>
       <w:r>
         <w:rPr>
@@ -3364,6 +3472,28 @@
           <w:szCs w:val="28"/>
           <w:u w:val="single"/>
         </w:rPr>
+        <w:t>Registration at a walk</w:t>
+      </w:r>
+      <w:r>
+        <w:rPr>
+          <w:rFonts w:ascii="Times New Roman" w:hAnsi="Times New Roman" w:cs="Times New Roman"/>
+          <w:b/>
+          <w:bCs/>
+          <w:sz w:val="28"/>
+          <w:szCs w:val="28"/>
+          <w:u w:val="single"/>
+        </w:rPr>
+        <w:t> »</w:t>
+      </w:r>
+      <w:r>
+        <w:rPr>
+          <w:rFonts w:ascii="Times New Roman" w:hAnsi="Times New Roman" w:cs="Times New Roman"/>
+          <w:b/>
+          <w:bCs/>
+          <w:sz w:val="28"/>
+          <w:szCs w:val="28"/>
+          <w:u w:val="single"/>
+        </w:rPr>
         <w:t xml:space="preserve"> </w:t>
       </w:r>
     </w:p>
@@ -3463,7 +3593,7 @@
           <w:sz w:val="24"/>
           <w:szCs w:val="24"/>
         </w:rPr>
-        <w:t>S’enregistrer pour une balade en particulier</w:t>
+        <w:t>S’enregistrer pour une balade</w:t>
       </w:r>
     </w:p>
     <w:p>
@@ -3491,6 +3621,14 @@
           <w:szCs w:val="24"/>
         </w:rPr>
         <w:t>L’utilisateur a choisi une balade dans la liste</w:t>
+      </w:r>
+      <w:r>
+        <w:rPr>
+          <w:rFonts w:ascii="Times New Roman" w:hAnsi="Times New Roman" w:cs="Times New Roman"/>
+          <w:sz w:val="24"/>
+          <w:szCs w:val="24"/>
+        </w:rPr>
+        <w:t xml:space="preserve"> (UC-04)</w:t>
       </w:r>
     </w:p>
     <w:p>
@@ -3533,7 +3671,6 @@
           <w:sz w:val="24"/>
           <w:szCs w:val="24"/>
         </w:rPr>
-        <w:lastRenderedPageBreak/>
         <w:t>L’utilisateur appuie sur le bouton qui concerne l’enregistrement pour une balade en particulier.</w:t>
       </w:r>
     </w:p>
@@ -3588,7 +3725,23 @@
           <w:sz w:val="24"/>
           <w:szCs w:val="24"/>
         </w:rPr>
-        <w:t>il veut être chauffeur ou passager ou ni l’un ni l’autre.</w:t>
+        <w:t xml:space="preserve">il veut être </w:t>
+      </w:r>
+      <w:r>
+        <w:rPr>
+          <w:rFonts w:ascii="Times New Roman" w:hAnsi="Times New Roman" w:cs="Times New Roman"/>
+          <w:sz w:val="24"/>
+          <w:szCs w:val="24"/>
+        </w:rPr>
+        <w:t>conducteur</w:t>
+      </w:r>
+      <w:r>
+        <w:rPr>
+          <w:rFonts w:ascii="Times New Roman" w:hAnsi="Times New Roman" w:cs="Times New Roman"/>
+          <w:sz w:val="24"/>
+          <w:szCs w:val="24"/>
+        </w:rPr>
+        <w:t xml:space="preserve"> ou passager ou ni l’un ni l’autre.</w:t>
       </w:r>
     </w:p>
     <w:p>
@@ -3617,20 +3770,39 @@
       <w:pPr>
         <w:rPr>
           <w:rFonts w:ascii="Times New Roman" w:hAnsi="Times New Roman" w:cs="Times New Roman"/>
-          <w:b/>
-          <w:bCs/>
-          <w:sz w:val="24"/>
-          <w:szCs w:val="24"/>
-        </w:rPr>
-      </w:pPr>
-      <w:r>
-        <w:rPr>
-          <w:rFonts w:ascii="Times New Roman" w:hAnsi="Times New Roman" w:cs="Times New Roman"/>
-          <w:b/>
-          <w:bCs/>
-          <w:sz w:val="24"/>
-          <w:szCs w:val="24"/>
-        </w:rPr>
+          <w:sz w:val="24"/>
+          <w:szCs w:val="24"/>
+        </w:rPr>
+      </w:pPr>
+    </w:p>
+    <w:p>
+      <w:pPr>
+        <w:rPr>
+          <w:rFonts w:ascii="Times New Roman" w:hAnsi="Times New Roman" w:cs="Times New Roman"/>
+          <w:sz w:val="24"/>
+          <w:szCs w:val="24"/>
+        </w:rPr>
+      </w:pPr>
+    </w:p>
+    <w:p>
+      <w:pPr>
+        <w:rPr>
+          <w:rFonts w:ascii="Times New Roman" w:hAnsi="Times New Roman" w:cs="Times New Roman"/>
+          <w:b/>
+          <w:bCs/>
+          <w:sz w:val="24"/>
+          <w:szCs w:val="24"/>
+        </w:rPr>
+      </w:pPr>
+      <w:r>
+        <w:rPr>
+          <w:rFonts w:ascii="Times New Roman" w:hAnsi="Times New Roman" w:cs="Times New Roman"/>
+          <w:b/>
+          <w:bCs/>
+          <w:sz w:val="24"/>
+          <w:szCs w:val="24"/>
+        </w:rPr>
+        <w:lastRenderedPageBreak/>
         <w:t xml:space="preserve">Scénario alternatif : </w:t>
       </w:r>
     </w:p>
@@ -3747,7 +3919,23 @@
           <w:sz w:val="24"/>
           <w:szCs w:val="24"/>
         </w:rPr>
-        <w:t>s’est enregistré dans une balade et il se retrouve dans la page d’accueil.</w:t>
+        <w:t xml:space="preserve">s’est enregistré dans une balade et il se retrouve </w:t>
+      </w:r>
+      <w:r>
+        <w:rPr>
+          <w:rFonts w:ascii="Times New Roman" w:hAnsi="Times New Roman" w:cs="Times New Roman"/>
+          <w:sz w:val="24"/>
+          <w:szCs w:val="24"/>
+        </w:rPr>
+        <w:t>sur</w:t>
+      </w:r>
+      <w:r>
+        <w:rPr>
+          <w:rFonts w:ascii="Times New Roman" w:hAnsi="Times New Roman" w:cs="Times New Roman"/>
+          <w:sz w:val="24"/>
+          <w:szCs w:val="24"/>
+        </w:rPr>
+        <w:t xml:space="preserve"> la page d’accueil</w:t>
       </w:r>
     </w:p>
     <w:p>
@@ -3784,8 +3972,30 @@
           <w:szCs w:val="28"/>
           <w:u w:val="single"/>
         </w:rPr>
+        <w:t>« </w:t>
+      </w:r>
+      <w:r>
+        <w:rPr>
+          <w:rFonts w:ascii="Times New Roman" w:hAnsi="Times New Roman" w:cs="Times New Roman"/>
+          <w:b/>
+          <w:bCs/>
+          <w:sz w:val="28"/>
+          <w:szCs w:val="28"/>
+          <w:u w:val="single"/>
+        </w:rPr>
         <w:t>Add a car</w:t>
       </w:r>
+      <w:r>
+        <w:rPr>
+          <w:rFonts w:ascii="Times New Roman" w:hAnsi="Times New Roman" w:cs="Times New Roman"/>
+          <w:b/>
+          <w:bCs/>
+          <w:sz w:val="28"/>
+          <w:szCs w:val="28"/>
+          <w:u w:val="single"/>
+        </w:rPr>
+        <w:t> »</w:t>
+      </w:r>
     </w:p>
     <w:p>
       <w:pPr>
@@ -3891,7 +4101,7 @@
           <w:sz w:val="24"/>
           <w:szCs w:val="24"/>
         </w:rPr>
-        <w:t>S’enregistrer pour une balade en particulier</w:t>
+        <w:t>Ajouter une voiture à son compte</w:t>
       </w:r>
     </w:p>
     <w:p>
@@ -4172,16 +4382,14 @@
         </w:rPr>
         <w:t xml:space="preserve">Un message apparait indiquant à l’utilisateur qu’il </w:t>
       </w:r>
-      <w:proofErr w:type="gramStart"/>
-      <w:r>
-        <w:rPr>
-          <w:rFonts w:ascii="Times New Roman" w:hAnsi="Times New Roman" w:cs="Times New Roman"/>
-          <w:sz w:val="24"/>
-          <w:szCs w:val="24"/>
-        </w:rPr>
-        <w:t>a</w:t>
-      </w:r>
-      <w:proofErr w:type="gramEnd"/>
+      <w:r>
+        <w:rPr>
+          <w:rFonts w:ascii="Times New Roman" w:hAnsi="Times New Roman" w:cs="Times New Roman"/>
+          <w:sz w:val="24"/>
+          <w:szCs w:val="24"/>
+        </w:rPr>
+        <w:t>possède</w:t>
+      </w:r>
       <w:r>
         <w:rPr>
           <w:rFonts w:ascii="Times New Roman" w:hAnsi="Times New Roman" w:cs="Times New Roman"/>
@@ -4215,7 +4423,7 @@
           <w:sz w:val="24"/>
           <w:szCs w:val="24"/>
         </w:rPr>
-        <w:t xml:space="preserve">L’utilisateur a enregistré une voiture, il retourne à la page d’accueil. </w:t>
+        <w:t>L’utilisateur a enregistré une voiture, il retourne à la page d’accueil</w:t>
       </w:r>
     </w:p>
     <w:p>
@@ -4279,8 +4487,30 @@
           <w:szCs w:val="28"/>
           <w:u w:val="single"/>
         </w:rPr>
+        <w:t>« </w:t>
+      </w:r>
+      <w:r>
+        <w:rPr>
+          <w:rFonts w:ascii="Times New Roman" w:hAnsi="Times New Roman" w:cs="Times New Roman"/>
+          <w:b/>
+          <w:bCs/>
+          <w:sz w:val="28"/>
+          <w:szCs w:val="28"/>
+          <w:u w:val="single"/>
+        </w:rPr>
         <w:t>Add another category</w:t>
       </w:r>
+      <w:r>
+        <w:rPr>
+          <w:rFonts w:ascii="Times New Roman" w:hAnsi="Times New Roman" w:cs="Times New Roman"/>
+          <w:b/>
+          <w:bCs/>
+          <w:sz w:val="28"/>
+          <w:szCs w:val="28"/>
+          <w:u w:val="single"/>
+        </w:rPr>
+        <w:t> »</w:t>
+      </w:r>
     </w:p>
     <w:p>
       <w:pPr>
@@ -4397,7 +4627,6 @@
           <w:sz w:val="24"/>
           <w:szCs w:val="24"/>
         </w:rPr>
-        <w:lastRenderedPageBreak/>
         <w:t xml:space="preserve">Préconditions : </w:t>
       </w:r>
       <w:r>
@@ -4493,6 +4722,7 @@
           <w:sz w:val="24"/>
           <w:szCs w:val="24"/>
         </w:rPr>
+        <w:lastRenderedPageBreak/>
         <w:t>L’utilisateur choisit sa nouvelle catégorie.</w:t>
       </w:r>
     </w:p>
@@ -4743,7 +4973,7 @@
           <w:sz w:val="24"/>
           <w:szCs w:val="24"/>
         </w:rPr>
-        <w:t xml:space="preserve">, il retourne à la page d’accueil. </w:t>
+        <w:t>, il retourne à la page d’accueil</w:t>
       </w:r>
     </w:p>
     <w:p>
@@ -4807,7 +5037,51 @@
           <w:szCs w:val="28"/>
           <w:u w:val="single"/>
         </w:rPr>
-        <w:t>Get payment passager</w:t>
+        <w:t>« </w:t>
+      </w:r>
+      <w:r>
+        <w:rPr>
+          <w:rFonts w:ascii="Times New Roman" w:hAnsi="Times New Roman" w:cs="Times New Roman"/>
+          <w:b/>
+          <w:bCs/>
+          <w:sz w:val="28"/>
+          <w:szCs w:val="28"/>
+          <w:u w:val="single"/>
+        </w:rPr>
+        <w:t>Get payment pass</w:t>
+      </w:r>
+      <w:r>
+        <w:rPr>
+          <w:rFonts w:ascii="Times New Roman" w:hAnsi="Times New Roman" w:cs="Times New Roman"/>
+          <w:b/>
+          <w:bCs/>
+          <w:sz w:val="28"/>
+          <w:szCs w:val="28"/>
+          <w:u w:val="single"/>
+        </w:rPr>
+        <w:t>en</w:t>
+      </w:r>
+      <w:r>
+        <w:rPr>
+          <w:rFonts w:ascii="Times New Roman" w:hAnsi="Times New Roman" w:cs="Times New Roman"/>
+          <w:b/>
+          <w:bCs/>
+          <w:sz w:val="28"/>
+          <w:szCs w:val="28"/>
+          <w:u w:val="single"/>
+        </w:rPr>
+        <w:t>ger</w:t>
+      </w:r>
+      <w:r>
+        <w:rPr>
+          <w:rFonts w:ascii="Times New Roman" w:hAnsi="Times New Roman" w:cs="Times New Roman"/>
+          <w:b/>
+          <w:bCs/>
+          <w:sz w:val="28"/>
+          <w:szCs w:val="28"/>
+          <w:u w:val="single"/>
+        </w:rPr>
+        <w:t> »</w:t>
       </w:r>
     </w:p>
     <w:p>
@@ -5364,7 +5638,6 @@
           <w:sz w:val="24"/>
           <w:szCs w:val="24"/>
         </w:rPr>
-        <w:lastRenderedPageBreak/>
         <w:t>Un message d’erreur apparait indiquant de choisir un passager.</w:t>
       </w:r>
     </w:p>
@@ -5473,6 +5746,7 @@
           <w:sz w:val="24"/>
           <w:szCs w:val="24"/>
         </w:rPr>
+        <w:lastRenderedPageBreak/>
         <w:t xml:space="preserve">Postconditions : </w:t>
       </w:r>
       <w:r>
@@ -5498,14 +5772,6 @@
           <w:szCs w:val="24"/>
         </w:rPr>
         <w:t>passager est en règle de paiement et l’utilisateur trésorier retourne à l’écran du récapitulatif des paiements</w:t>
-      </w:r>
-      <w:r>
-        <w:rPr>
-          <w:rFonts w:ascii="Times New Roman" w:hAnsi="Times New Roman" w:cs="Times New Roman"/>
-          <w:sz w:val="24"/>
-          <w:szCs w:val="24"/>
-        </w:rPr>
-        <w:t xml:space="preserve">. </w:t>
       </w:r>
     </w:p>
     <w:p>
@@ -5569,7 +5835,7 @@
           <w:szCs w:val="28"/>
           <w:u w:val="single"/>
         </w:rPr>
-        <w:t xml:space="preserve">Check </w:t>
+        <w:t>« </w:t>
       </w:r>
       <w:r>
         <w:rPr>
@@ -5580,7 +5846,7 @@
           <w:szCs w:val="28"/>
           <w:u w:val="single"/>
         </w:rPr>
-        <w:t>f</w:t>
+        <w:t xml:space="preserve">Check </w:t>
       </w:r>
       <w:r>
         <w:rPr>
@@ -5591,7 +5857,29 @@
           <w:szCs w:val="28"/>
           <w:u w:val="single"/>
         </w:rPr>
+        <w:t>f</w:t>
+      </w:r>
+      <w:r>
+        <w:rPr>
+          <w:rFonts w:ascii="Times New Roman" w:hAnsi="Times New Roman" w:cs="Times New Roman"/>
+          <w:b/>
+          <w:bCs/>
+          <w:sz w:val="28"/>
+          <w:szCs w:val="28"/>
+          <w:u w:val="single"/>
+        </w:rPr>
         <w:t>orfeit</w:t>
+      </w:r>
+      <w:r>
+        <w:rPr>
+          <w:rFonts w:ascii="Times New Roman" w:hAnsi="Times New Roman" w:cs="Times New Roman"/>
+          <w:b/>
+          <w:bCs/>
+          <w:sz w:val="28"/>
+          <w:szCs w:val="28"/>
+          <w:u w:val="single"/>
+        </w:rPr>
+        <w:t> »</w:t>
       </w:r>
     </w:p>
     <w:p>
@@ -6192,14 +6480,6 @@
         </w:rPr>
         <w:t xml:space="preserve"> et l’utilisateur trésorier retourne à l’écran des récapitulatifs des paiements</w:t>
       </w:r>
-      <w:r>
-        <w:rPr>
-          <w:rFonts w:ascii="Times New Roman" w:hAnsi="Times New Roman" w:cs="Times New Roman"/>
-          <w:sz w:val="24"/>
-          <w:szCs w:val="24"/>
-        </w:rPr>
-        <w:t xml:space="preserve">. </w:t>
-      </w:r>
     </w:p>
     <w:p>
       <w:pPr>
@@ -6262,7 +6542,40 @@
           <w:szCs w:val="28"/>
           <w:u w:val="single"/>
         </w:rPr>
-        <w:t xml:space="preserve">Check annual subscription </w:t>
+        <w:t>« </w:t>
+      </w:r>
+      <w:r>
+        <w:rPr>
+          <w:rFonts w:ascii="Times New Roman" w:hAnsi="Times New Roman" w:cs="Times New Roman"/>
+          <w:b/>
+          <w:bCs/>
+          <w:sz w:val="28"/>
+          <w:szCs w:val="28"/>
+          <w:u w:val="single"/>
+        </w:rPr>
+        <w:t>Check annual subscription</w:t>
+      </w:r>
+      <w:r>
+        <w:rPr>
+          <w:rFonts w:ascii="Times New Roman" w:hAnsi="Times New Roman" w:cs="Times New Roman"/>
+          <w:b/>
+          <w:bCs/>
+          <w:sz w:val="28"/>
+          <w:szCs w:val="28"/>
+          <w:u w:val="single"/>
+        </w:rPr>
+        <w:t> »</w:t>
+      </w:r>
+      <w:r>
+        <w:rPr>
+          <w:rFonts w:ascii="Times New Roman" w:hAnsi="Times New Roman" w:cs="Times New Roman"/>
+          <w:b/>
+          <w:bCs/>
+          <w:sz w:val="28"/>
+          <w:szCs w:val="28"/>
+          <w:u w:val="single"/>
+        </w:rPr>
+        <w:t xml:space="preserve"> </w:t>
       </w:r>
     </w:p>
     <w:p>
@@ -6326,90 +6639,90 @@
           <w:sz w:val="24"/>
           <w:szCs w:val="24"/>
         </w:rPr>
+        <w:t xml:space="preserve">Acteurs : </w:t>
+      </w:r>
+      <w:r>
+        <w:rPr>
+          <w:rFonts w:ascii="Times New Roman" w:hAnsi="Times New Roman" w:cs="Times New Roman"/>
+          <w:sz w:val="24"/>
+          <w:szCs w:val="24"/>
+        </w:rPr>
+        <w:t>Membre passager, Membre conducteur, Trésorier</w:t>
+      </w:r>
+    </w:p>
+    <w:p>
+      <w:pPr>
+        <w:rPr>
+          <w:rFonts w:ascii="Times New Roman" w:hAnsi="Times New Roman" w:cs="Times New Roman"/>
+          <w:sz w:val="24"/>
+          <w:szCs w:val="24"/>
+        </w:rPr>
+      </w:pPr>
+      <w:r>
+        <w:rPr>
+          <w:rFonts w:ascii="Times New Roman" w:hAnsi="Times New Roman" w:cs="Times New Roman"/>
+          <w:b/>
+          <w:bCs/>
+          <w:sz w:val="24"/>
+          <w:szCs w:val="24"/>
+        </w:rPr>
+        <w:t xml:space="preserve">Description : </w:t>
+      </w:r>
+      <w:r>
+        <w:rPr>
+          <w:rFonts w:ascii="Times New Roman" w:hAnsi="Times New Roman" w:cs="Times New Roman"/>
+          <w:sz w:val="24"/>
+          <w:szCs w:val="24"/>
+        </w:rPr>
+        <w:t>Vérification du paiement des cotisations annuelle</w:t>
+      </w:r>
+    </w:p>
+    <w:p>
+      <w:pPr>
+        <w:rPr>
+          <w:rFonts w:ascii="Times New Roman" w:hAnsi="Times New Roman" w:cs="Times New Roman"/>
+          <w:sz w:val="24"/>
+          <w:szCs w:val="24"/>
+        </w:rPr>
+      </w:pPr>
+      <w:r>
+        <w:rPr>
+          <w:rFonts w:ascii="Times New Roman" w:hAnsi="Times New Roman" w:cs="Times New Roman"/>
+          <w:b/>
+          <w:bCs/>
+          <w:sz w:val="24"/>
+          <w:szCs w:val="24"/>
+        </w:rPr>
+        <w:t xml:space="preserve">Préconditions : </w:t>
+      </w:r>
+      <w:r>
+        <w:rPr>
+          <w:rFonts w:ascii="Times New Roman" w:hAnsi="Times New Roman" w:cs="Times New Roman"/>
+          <w:sz w:val="24"/>
+          <w:szCs w:val="24"/>
+        </w:rPr>
+        <w:t>L’utilisateur s’est connecté à l’application avec un compte</w:t>
+      </w:r>
+    </w:p>
+    <w:p>
+      <w:pPr>
+        <w:rPr>
+          <w:rFonts w:ascii="Times New Roman" w:hAnsi="Times New Roman" w:cs="Times New Roman"/>
+          <w:b/>
+          <w:bCs/>
+          <w:sz w:val="24"/>
+          <w:szCs w:val="24"/>
+        </w:rPr>
+      </w:pPr>
+      <w:r>
+        <w:rPr>
+          <w:rFonts w:ascii="Times New Roman" w:hAnsi="Times New Roman" w:cs="Times New Roman"/>
+          <w:b/>
+          <w:bCs/>
+          <w:sz w:val="24"/>
+          <w:szCs w:val="24"/>
+        </w:rPr>
         <w:lastRenderedPageBreak/>
-        <w:t xml:space="preserve">Acteurs : </w:t>
-      </w:r>
-      <w:r>
-        <w:rPr>
-          <w:rFonts w:ascii="Times New Roman" w:hAnsi="Times New Roman" w:cs="Times New Roman"/>
-          <w:sz w:val="24"/>
-          <w:szCs w:val="24"/>
-        </w:rPr>
-        <w:t>Membre passager, Membre conducteur, Trésorier</w:t>
-      </w:r>
-    </w:p>
-    <w:p>
-      <w:pPr>
-        <w:rPr>
-          <w:rFonts w:ascii="Times New Roman" w:hAnsi="Times New Roman" w:cs="Times New Roman"/>
-          <w:sz w:val="24"/>
-          <w:szCs w:val="24"/>
-        </w:rPr>
-      </w:pPr>
-      <w:r>
-        <w:rPr>
-          <w:rFonts w:ascii="Times New Roman" w:hAnsi="Times New Roman" w:cs="Times New Roman"/>
-          <w:b/>
-          <w:bCs/>
-          <w:sz w:val="24"/>
-          <w:szCs w:val="24"/>
-        </w:rPr>
-        <w:t xml:space="preserve">Description : </w:t>
-      </w:r>
-      <w:r>
-        <w:rPr>
-          <w:rFonts w:ascii="Times New Roman" w:hAnsi="Times New Roman" w:cs="Times New Roman"/>
-          <w:sz w:val="24"/>
-          <w:szCs w:val="24"/>
-        </w:rPr>
-        <w:t>Vérification du paiement des cotisations annuelle</w:t>
-      </w:r>
-    </w:p>
-    <w:p>
-      <w:pPr>
-        <w:rPr>
-          <w:rFonts w:ascii="Times New Roman" w:hAnsi="Times New Roman" w:cs="Times New Roman"/>
-          <w:sz w:val="24"/>
-          <w:szCs w:val="24"/>
-        </w:rPr>
-      </w:pPr>
-      <w:r>
-        <w:rPr>
-          <w:rFonts w:ascii="Times New Roman" w:hAnsi="Times New Roman" w:cs="Times New Roman"/>
-          <w:b/>
-          <w:bCs/>
-          <w:sz w:val="24"/>
-          <w:szCs w:val="24"/>
-        </w:rPr>
-        <w:t xml:space="preserve">Préconditions : </w:t>
-      </w:r>
-      <w:r>
-        <w:rPr>
-          <w:rFonts w:ascii="Times New Roman" w:hAnsi="Times New Roman" w:cs="Times New Roman"/>
-          <w:sz w:val="24"/>
-          <w:szCs w:val="24"/>
-        </w:rPr>
-        <w:t>L’utilisateur s’est connecté à l’application avec un compte</w:t>
-      </w:r>
-    </w:p>
-    <w:p>
-      <w:pPr>
-        <w:rPr>
-          <w:rFonts w:ascii="Times New Roman" w:hAnsi="Times New Roman" w:cs="Times New Roman"/>
-          <w:b/>
-          <w:bCs/>
-          <w:sz w:val="24"/>
-          <w:szCs w:val="24"/>
-        </w:rPr>
-      </w:pPr>
-      <w:r>
-        <w:rPr>
-          <w:rFonts w:ascii="Times New Roman" w:hAnsi="Times New Roman" w:cs="Times New Roman"/>
-          <w:b/>
-          <w:bCs/>
-          <w:sz w:val="24"/>
-          <w:szCs w:val="24"/>
-        </w:rPr>
         <w:t xml:space="preserve">Scénario nominal : </w:t>
       </w:r>
     </w:p>
@@ -6418,7 +6731,7 @@
         <w:pStyle w:val="Paragraphedeliste"/>
         <w:numPr>
           <w:ilvl w:val="0"/>
-          <w:numId w:val="28"/>
+          <w:numId w:val="49"/>
         </w:numPr>
         <w:rPr>
           <w:rFonts w:ascii="Times New Roman" w:hAnsi="Times New Roman" w:cs="Times New Roman"/>
@@ -6448,7 +6761,7 @@
         <w:pStyle w:val="Paragraphedeliste"/>
         <w:numPr>
           <w:ilvl w:val="0"/>
-          <w:numId w:val="28"/>
+          <w:numId w:val="49"/>
         </w:numPr>
         <w:rPr>
           <w:rFonts w:ascii="Times New Roman" w:hAnsi="Times New Roman" w:cs="Times New Roman"/>
@@ -6470,7 +6783,7 @@
         <w:pStyle w:val="Paragraphedeliste"/>
         <w:numPr>
           <w:ilvl w:val="0"/>
-          <w:numId w:val="28"/>
+          <w:numId w:val="49"/>
         </w:numPr>
         <w:rPr>
           <w:rFonts w:ascii="Times New Roman" w:hAnsi="Times New Roman" w:cs="Times New Roman"/>
@@ -6492,7 +6805,7 @@
         <w:pStyle w:val="Paragraphedeliste"/>
         <w:numPr>
           <w:ilvl w:val="0"/>
-          <w:numId w:val="28"/>
+          <w:numId w:val="49"/>
         </w:numPr>
         <w:rPr>
           <w:rFonts w:ascii="Times New Roman" w:hAnsi="Times New Roman" w:cs="Times New Roman"/>
@@ -6514,7 +6827,7 @@
         <w:pStyle w:val="Paragraphedeliste"/>
         <w:numPr>
           <w:ilvl w:val="0"/>
-          <w:numId w:val="28"/>
+          <w:numId w:val="49"/>
         </w:numPr>
         <w:rPr>
           <w:rFonts w:ascii="Times New Roman" w:hAnsi="Times New Roman" w:cs="Times New Roman"/>
@@ -6536,7 +6849,7 @@
         <w:pStyle w:val="Paragraphedeliste"/>
         <w:numPr>
           <w:ilvl w:val="0"/>
-          <w:numId w:val="28"/>
+          <w:numId w:val="49"/>
         </w:numPr>
         <w:rPr>
           <w:rFonts w:ascii="Times New Roman" w:hAnsi="Times New Roman" w:cs="Times New Roman"/>
@@ -6558,7 +6871,7 @@
         <w:pStyle w:val="Paragraphedeliste"/>
         <w:numPr>
           <w:ilvl w:val="0"/>
-          <w:numId w:val="28"/>
+          <w:numId w:val="49"/>
         </w:numPr>
         <w:rPr>
           <w:rFonts w:ascii="Times New Roman" w:hAnsi="Times New Roman" w:cs="Times New Roman"/>
@@ -6580,7 +6893,7 @@
         <w:pStyle w:val="Paragraphedeliste"/>
         <w:numPr>
           <w:ilvl w:val="0"/>
-          <w:numId w:val="28"/>
+          <w:numId w:val="49"/>
         </w:numPr>
         <w:rPr>
           <w:rFonts w:ascii="Times New Roman" w:hAnsi="Times New Roman" w:cs="Times New Roman"/>
@@ -6732,7 +7045,7 @@
           <w:sz w:val="24"/>
           <w:szCs w:val="24"/>
         </w:rPr>
-        <w:t xml:space="preserve">L’utilisateur passager ou conducteur est en règle de paiement de ses cotisations annuelles et l’utilisateur trésorier retourne à l’écran des récapitulatifs des paiements. </w:t>
+        <w:t>L’utilisateur passager ou conducteur est en règle de paiement de ses cotisations annuelles et l’utilisateur trésorier retourne à l’écran des récapitulatifs des paiements</w:t>
       </w:r>
     </w:p>
     <w:p>
@@ -6805,8 +7118,30 @@
           <w:szCs w:val="28"/>
           <w:u w:val="single"/>
         </w:rPr>
+        <w:t>« </w:t>
+      </w:r>
+      <w:r>
+        <w:rPr>
+          <w:rFonts w:ascii="Times New Roman" w:hAnsi="Times New Roman" w:cs="Times New Roman"/>
+          <w:b/>
+          <w:bCs/>
+          <w:sz w:val="28"/>
+          <w:szCs w:val="28"/>
+          <w:u w:val="single"/>
+        </w:rPr>
         <w:t>Refund driver</w:t>
       </w:r>
+      <w:r>
+        <w:rPr>
+          <w:rFonts w:ascii="Times New Roman" w:hAnsi="Times New Roman" w:cs="Times New Roman"/>
+          <w:b/>
+          <w:bCs/>
+          <w:sz w:val="28"/>
+          <w:szCs w:val="28"/>
+          <w:u w:val="single"/>
+        </w:rPr>
+        <w:t> »</w:t>
+      </w:r>
     </w:p>
     <w:p>
       <w:pPr>
@@ -6912,7 +7247,23 @@
           <w:sz w:val="24"/>
           <w:szCs w:val="24"/>
         </w:rPr>
-        <w:t>Rembourser les chauffeurs</w:t>
+        <w:t xml:space="preserve">Rembourser les </w:t>
+      </w:r>
+      <w:r>
+        <w:rPr>
+          <w:rFonts w:ascii="Times New Roman" w:hAnsi="Times New Roman" w:cs="Times New Roman"/>
+          <w:sz w:val="24"/>
+          <w:szCs w:val="24"/>
+        </w:rPr>
+        <w:t>conducteur</w:t>
+      </w:r>
+      <w:r>
+        <w:rPr>
+          <w:rFonts w:ascii="Times New Roman" w:hAnsi="Times New Roman" w:cs="Times New Roman"/>
+          <w:sz w:val="24"/>
+          <w:szCs w:val="24"/>
+        </w:rPr>
+        <w:t>s</w:t>
       </w:r>
     </w:p>
     <w:p>
@@ -7121,73 +7472,73 @@
           <w:sz w:val="24"/>
           <w:szCs w:val="24"/>
         </w:rPr>
+        <w:t xml:space="preserve">Scénario alternatif : </w:t>
+      </w:r>
+    </w:p>
+    <w:p>
+      <w:pPr>
+        <w:rPr>
+          <w:rFonts w:ascii="Times New Roman" w:hAnsi="Times New Roman" w:cs="Times New Roman"/>
+          <w:b/>
+          <w:bCs/>
+          <w:sz w:val="24"/>
+          <w:szCs w:val="24"/>
+        </w:rPr>
+      </w:pPr>
+      <w:r>
+        <w:rPr>
+          <w:rFonts w:ascii="Times New Roman" w:hAnsi="Times New Roman" w:cs="Times New Roman"/>
+          <w:sz w:val="24"/>
+          <w:szCs w:val="24"/>
+        </w:rPr>
+        <w:tab/>
+      </w:r>
+      <w:r>
+        <w:rPr>
+          <w:rFonts w:ascii="Times New Roman" w:hAnsi="Times New Roman" w:cs="Times New Roman"/>
+          <w:b/>
+          <w:bCs/>
+          <w:sz w:val="24"/>
+          <w:szCs w:val="24"/>
+        </w:rPr>
+        <w:t>Cas A : l’utilisateur trésorier ne choisit pas de balade en particulier</w:t>
+      </w:r>
+    </w:p>
+    <w:p>
+      <w:pPr>
+        <w:ind w:firstLine="708"/>
+        <w:rPr>
+          <w:rFonts w:ascii="Times New Roman" w:hAnsi="Times New Roman" w:cs="Times New Roman"/>
+          <w:sz w:val="24"/>
+          <w:szCs w:val="24"/>
+        </w:rPr>
+      </w:pPr>
+      <w:r>
+        <w:rPr>
+          <w:rFonts w:ascii="Times New Roman" w:hAnsi="Times New Roman" w:cs="Times New Roman"/>
+          <w:sz w:val="24"/>
+          <w:szCs w:val="24"/>
+        </w:rPr>
+        <w:t>3.    Un message d’erreur apparait indiquant de choisir une balade.</w:t>
+      </w:r>
+    </w:p>
+    <w:p>
+      <w:pPr>
+        <w:rPr>
+          <w:rFonts w:ascii="Times New Roman" w:hAnsi="Times New Roman" w:cs="Times New Roman"/>
+          <w:b/>
+          <w:bCs/>
+          <w:sz w:val="24"/>
+          <w:szCs w:val="24"/>
+        </w:rPr>
+      </w:pPr>
+      <w:r>
+        <w:rPr>
+          <w:rFonts w:ascii="Times New Roman" w:hAnsi="Times New Roman" w:cs="Times New Roman"/>
+          <w:sz w:val="24"/>
+          <w:szCs w:val="24"/>
+        </w:rPr>
         <w:lastRenderedPageBreak/>
-        <w:t xml:space="preserve">Scénario alternatif : </w:t>
-      </w:r>
-    </w:p>
-    <w:p>
-      <w:pPr>
-        <w:rPr>
-          <w:rFonts w:ascii="Times New Roman" w:hAnsi="Times New Roman" w:cs="Times New Roman"/>
-          <w:b/>
-          <w:bCs/>
-          <w:sz w:val="24"/>
-          <w:szCs w:val="24"/>
-        </w:rPr>
-      </w:pPr>
-      <w:r>
-        <w:rPr>
-          <w:rFonts w:ascii="Times New Roman" w:hAnsi="Times New Roman" w:cs="Times New Roman"/>
-          <w:sz w:val="24"/>
-          <w:szCs w:val="24"/>
-        </w:rPr>
-        <w:tab/>
-      </w:r>
-      <w:r>
-        <w:rPr>
-          <w:rFonts w:ascii="Times New Roman" w:hAnsi="Times New Roman" w:cs="Times New Roman"/>
-          <w:b/>
-          <w:bCs/>
-          <w:sz w:val="24"/>
-          <w:szCs w:val="24"/>
-        </w:rPr>
-        <w:t>Cas A : l’utilisateur trésorier ne choisit pas de balade en particulier</w:t>
-      </w:r>
-    </w:p>
-    <w:p>
-      <w:pPr>
-        <w:ind w:firstLine="708"/>
-        <w:rPr>
-          <w:rFonts w:ascii="Times New Roman" w:hAnsi="Times New Roman" w:cs="Times New Roman"/>
-          <w:sz w:val="24"/>
-          <w:szCs w:val="24"/>
-        </w:rPr>
-      </w:pPr>
-      <w:r>
-        <w:rPr>
-          <w:rFonts w:ascii="Times New Roman" w:hAnsi="Times New Roman" w:cs="Times New Roman"/>
-          <w:sz w:val="24"/>
-          <w:szCs w:val="24"/>
-        </w:rPr>
-        <w:t>3.    Un message d’erreur apparait indiquant de choisir une balade.</w:t>
-      </w:r>
-    </w:p>
-    <w:p>
-      <w:pPr>
-        <w:rPr>
-          <w:rFonts w:ascii="Times New Roman" w:hAnsi="Times New Roman" w:cs="Times New Roman"/>
-          <w:b/>
-          <w:bCs/>
-          <w:sz w:val="24"/>
-          <w:szCs w:val="24"/>
-        </w:rPr>
-      </w:pPr>
-      <w:r>
-        <w:rPr>
-          <w:rFonts w:ascii="Times New Roman" w:hAnsi="Times New Roman" w:cs="Times New Roman"/>
-          <w:sz w:val="24"/>
-          <w:szCs w:val="24"/>
-        </w:rPr>
         <w:tab/>
       </w:r>
       <w:r>
@@ -7264,7 +7615,7 @@
           <w:sz w:val="24"/>
           <w:szCs w:val="24"/>
         </w:rPr>
-        <w:t xml:space="preserve">et l’utilisateur trésorier retourne à l’écran des récapitulatifs des paiements. </w:t>
+        <w:t>et l’utilisateur trésorier retourne à l’écran des récapitulatifs des paiements</w:t>
       </w:r>
     </w:p>
     <w:p>
@@ -7330,7 +7681,7 @@
           <w:u w:val="single"/>
           <w:lang w:val="en-US"/>
         </w:rPr>
-        <w:t>Reserve a passenger place in</w:t>
+        <w:t>« </w:t>
       </w:r>
       <w:r>
         <w:rPr>
@@ -7342,7 +7693,43 @@
           <w:u w:val="single"/>
           <w:lang w:val="en-US"/>
         </w:rPr>
+        <w:t>Reserve a passenger place in</w:t>
+      </w:r>
+      <w:r>
+        <w:rPr>
+          <w:rFonts w:ascii="Times New Roman" w:hAnsi="Times New Roman" w:cs="Times New Roman"/>
+          <w:b/>
+          <w:bCs/>
+          <w:sz w:val="28"/>
+          <w:szCs w:val="28"/>
+          <w:u w:val="single"/>
+          <w:lang w:val="en-US"/>
+        </w:rPr>
         <w:t xml:space="preserve"> the car</w:t>
+      </w:r>
+      <w:r>
+        <w:rPr>
+          <w:rFonts w:ascii="Times New Roman" w:hAnsi="Times New Roman" w:cs="Times New Roman"/>
+          <w:b/>
+          <w:bCs/>
+          <w:sz w:val="28"/>
+          <w:szCs w:val="28"/>
+          <w:u w:val="single"/>
+          <w:lang w:val="en-US"/>
+        </w:rPr>
+        <w:t xml:space="preserve"> </w:t>
+      </w:r>
+      <w:r>
+        <w:rPr>
+          <w:rFonts w:ascii="Times New Roman" w:hAnsi="Times New Roman" w:cs="Times New Roman"/>
+          <w:b/>
+          <w:bCs/>
+          <w:sz w:val="28"/>
+          <w:szCs w:val="28"/>
+          <w:u w:val="single"/>
+          <w:lang w:val="en-US"/>
+        </w:rPr>
+        <w:t>»</w:t>
       </w:r>
     </w:p>
     <w:p>
@@ -7854,15 +8241,7 @@
           <w:sz w:val="24"/>
           <w:szCs w:val="24"/>
         </w:rPr>
-        <w:t xml:space="preserve">devient passager pour une balade en particulier, il retourne à l’écran d’accueil. </w:t>
-      </w:r>
-      <w:r>
-        <w:rPr>
-          <w:rFonts w:ascii="Times New Roman" w:hAnsi="Times New Roman" w:cs="Times New Roman"/>
-          <w:sz w:val="24"/>
-          <w:szCs w:val="24"/>
-        </w:rPr>
-        <w:t xml:space="preserve"> </w:t>
+        <w:t>devient passager pour une balade en particulier, il retourne à l’écran d’accueil</w:t>
       </w:r>
     </w:p>
     <w:p>
@@ -7928,7 +8307,7 @@
           <w:u w:val="single"/>
           <w:lang w:val="en-US"/>
         </w:rPr>
-        <w:t xml:space="preserve">Reserve a </w:t>
+        <w:t>« </w:t>
       </w:r>
       <w:r>
         <w:rPr>
@@ -7940,7 +8319,7 @@
           <w:u w:val="single"/>
           <w:lang w:val="en-US"/>
         </w:rPr>
-        <w:t>bike</w:t>
+        <w:t xml:space="preserve">Reserve a </w:t>
       </w:r>
       <w:r>
         <w:rPr>
@@ -7952,7 +8331,7 @@
           <w:u w:val="single"/>
           <w:lang w:val="en-US"/>
         </w:rPr>
-        <w:t xml:space="preserve"> place in</w:t>
+        <w:t>bike</w:t>
       </w:r>
       <w:r>
         <w:rPr>
@@ -7964,8 +8343,44 @@
           <w:u w:val="single"/>
           <w:lang w:val="en-US"/>
         </w:rPr>
+        <w:t xml:space="preserve"> place in</w:t>
+      </w:r>
+      <w:r>
+        <w:rPr>
+          <w:rFonts w:ascii="Times New Roman" w:hAnsi="Times New Roman" w:cs="Times New Roman"/>
+          <w:b/>
+          <w:bCs/>
+          <w:sz w:val="28"/>
+          <w:szCs w:val="28"/>
+          <w:u w:val="single"/>
+          <w:lang w:val="en-US"/>
+        </w:rPr>
         <w:t xml:space="preserve"> the car</w:t>
       </w:r>
+      <w:r>
+        <w:rPr>
+          <w:rFonts w:ascii="Times New Roman" w:hAnsi="Times New Roman" w:cs="Times New Roman"/>
+          <w:b/>
+          <w:bCs/>
+          <w:sz w:val="28"/>
+          <w:szCs w:val="28"/>
+          <w:u w:val="single"/>
+          <w:lang w:val="en-US"/>
+        </w:rPr>
+        <w:t xml:space="preserve"> </w:t>
+      </w:r>
+      <w:r>
+        <w:rPr>
+          <w:rFonts w:ascii="Times New Roman" w:hAnsi="Times New Roman" w:cs="Times New Roman"/>
+          <w:b/>
+          <w:bCs/>
+          <w:sz w:val="28"/>
+          <w:szCs w:val="28"/>
+          <w:u w:val="single"/>
+          <w:lang w:val="en-US"/>
+        </w:rPr>
+        <w:t>»</w:t>
+      </w:r>
     </w:p>
     <w:p>
       <w:pPr>
@@ -8063,63 +8478,63 @@
           <w:sz w:val="24"/>
           <w:szCs w:val="24"/>
         </w:rPr>
+        <w:t xml:space="preserve">Description : </w:t>
+      </w:r>
+      <w:r>
+        <w:rPr>
+          <w:rFonts w:ascii="Times New Roman" w:hAnsi="Times New Roman" w:cs="Times New Roman"/>
+          <w:sz w:val="24"/>
+          <w:szCs w:val="24"/>
+        </w:rPr>
+        <w:t>Réserver une place pour son vélo dans une voiture</w:t>
+      </w:r>
+    </w:p>
+    <w:p>
+      <w:pPr>
+        <w:rPr>
+          <w:rFonts w:ascii="Times New Roman" w:hAnsi="Times New Roman" w:cs="Times New Roman"/>
+          <w:sz w:val="24"/>
+          <w:szCs w:val="24"/>
+        </w:rPr>
+      </w:pPr>
+      <w:r>
+        <w:rPr>
+          <w:rFonts w:ascii="Times New Roman" w:hAnsi="Times New Roman" w:cs="Times New Roman"/>
+          <w:b/>
+          <w:bCs/>
+          <w:sz w:val="24"/>
+          <w:szCs w:val="24"/>
+        </w:rPr>
+        <w:t xml:space="preserve">Préconditions : </w:t>
+      </w:r>
+      <w:r>
+        <w:rPr>
+          <w:rFonts w:ascii="Times New Roman" w:hAnsi="Times New Roman" w:cs="Times New Roman"/>
+          <w:sz w:val="24"/>
+          <w:szCs w:val="24"/>
+        </w:rPr>
+        <w:t>L’utilisateur s’est connecté à l’application avec un compte et s’est enregistré dans une balade</w:t>
+      </w:r>
+    </w:p>
+    <w:p>
+      <w:pPr>
+        <w:rPr>
+          <w:rFonts w:ascii="Times New Roman" w:hAnsi="Times New Roman" w:cs="Times New Roman"/>
+          <w:b/>
+          <w:bCs/>
+          <w:sz w:val="24"/>
+          <w:szCs w:val="24"/>
+        </w:rPr>
+      </w:pPr>
+      <w:r>
+        <w:rPr>
+          <w:rFonts w:ascii="Times New Roman" w:hAnsi="Times New Roman" w:cs="Times New Roman"/>
+          <w:b/>
+          <w:bCs/>
+          <w:sz w:val="24"/>
+          <w:szCs w:val="24"/>
+        </w:rPr>
         <w:lastRenderedPageBreak/>
-        <w:t xml:space="preserve">Description : </w:t>
-      </w:r>
-      <w:r>
-        <w:rPr>
-          <w:rFonts w:ascii="Times New Roman" w:hAnsi="Times New Roman" w:cs="Times New Roman"/>
-          <w:sz w:val="24"/>
-          <w:szCs w:val="24"/>
-        </w:rPr>
-        <w:t>Réserver une place pour son vélo dans une voiture</w:t>
-      </w:r>
-    </w:p>
-    <w:p>
-      <w:pPr>
-        <w:rPr>
-          <w:rFonts w:ascii="Times New Roman" w:hAnsi="Times New Roman" w:cs="Times New Roman"/>
-          <w:sz w:val="24"/>
-          <w:szCs w:val="24"/>
-        </w:rPr>
-      </w:pPr>
-      <w:r>
-        <w:rPr>
-          <w:rFonts w:ascii="Times New Roman" w:hAnsi="Times New Roman" w:cs="Times New Roman"/>
-          <w:b/>
-          <w:bCs/>
-          <w:sz w:val="24"/>
-          <w:szCs w:val="24"/>
-        </w:rPr>
-        <w:t xml:space="preserve">Préconditions : </w:t>
-      </w:r>
-      <w:r>
-        <w:rPr>
-          <w:rFonts w:ascii="Times New Roman" w:hAnsi="Times New Roman" w:cs="Times New Roman"/>
-          <w:sz w:val="24"/>
-          <w:szCs w:val="24"/>
-        </w:rPr>
-        <w:t>L’utilisateur s’est connecté à l’application avec un compte et s’est enregistré dans une balade</w:t>
-      </w:r>
-    </w:p>
-    <w:p>
-      <w:pPr>
-        <w:rPr>
-          <w:rFonts w:ascii="Times New Roman" w:hAnsi="Times New Roman" w:cs="Times New Roman"/>
-          <w:b/>
-          <w:bCs/>
-          <w:sz w:val="24"/>
-          <w:szCs w:val="24"/>
-        </w:rPr>
-      </w:pPr>
-      <w:r>
-        <w:rPr>
-          <w:rFonts w:ascii="Times New Roman" w:hAnsi="Times New Roman" w:cs="Times New Roman"/>
-          <w:b/>
-          <w:bCs/>
-          <w:sz w:val="24"/>
-          <w:szCs w:val="24"/>
-        </w:rPr>
         <w:t xml:space="preserve">Scénario nominal : </w:t>
       </w:r>
     </w:p>
@@ -8453,15 +8868,31 @@
           <w:sz w:val="24"/>
           <w:szCs w:val="24"/>
         </w:rPr>
-        <w:t xml:space="preserve">devient passager pour une balade en particulier, il retourne à l’écran d’accueil. </w:t>
-      </w:r>
-      <w:r>
-        <w:rPr>
-          <w:rFonts w:ascii="Times New Roman" w:hAnsi="Times New Roman" w:cs="Times New Roman"/>
-          <w:sz w:val="24"/>
-          <w:szCs w:val="24"/>
-        </w:rPr>
-        <w:t xml:space="preserve"> </w:t>
+        <w:t>a réservé une place</w:t>
+      </w:r>
+      <w:r>
+        <w:rPr>
+          <w:rFonts w:ascii="Times New Roman" w:hAnsi="Times New Roman" w:cs="Times New Roman"/>
+          <w:sz w:val="24"/>
+          <w:szCs w:val="24"/>
+        </w:rPr>
+        <w:t xml:space="preserve"> dans une voiture</w:t>
+      </w:r>
+      <w:r>
+        <w:rPr>
+          <w:rFonts w:ascii="Times New Roman" w:hAnsi="Times New Roman" w:cs="Times New Roman"/>
+          <w:sz w:val="24"/>
+          <w:szCs w:val="24"/>
+        </w:rPr>
+        <w:t xml:space="preserve"> pour son vélo</w:t>
+      </w:r>
+      <w:r>
+        <w:rPr>
+          <w:rFonts w:ascii="Times New Roman" w:hAnsi="Times New Roman" w:cs="Times New Roman"/>
+          <w:sz w:val="24"/>
+          <w:szCs w:val="24"/>
+        </w:rPr>
+        <w:t xml:space="preserve"> pour une balade en particulier, il retourne à l’écran d’accueil</w:t>
       </w:r>
     </w:p>
     <w:p>
@@ -8527,7 +8958,42 @@
           <w:u w:val="single"/>
           <w:lang w:val="en-US"/>
         </w:rPr>
+        <w:t>« </w:t>
+      </w:r>
+      <w:r>
+        <w:rPr>
+          <w:rFonts w:ascii="Times New Roman" w:hAnsi="Times New Roman" w:cs="Times New Roman"/>
+          <w:b/>
+          <w:bCs/>
+          <w:sz w:val="28"/>
+          <w:szCs w:val="28"/>
+          <w:u w:val="single"/>
+          <w:lang w:val="en-US"/>
+        </w:rPr>
         <w:t>Calculate forfeit</w:t>
+      </w:r>
+      <w:r>
+        <w:rPr>
+          <w:rFonts w:ascii="Times New Roman" w:hAnsi="Times New Roman" w:cs="Times New Roman"/>
+          <w:b/>
+          <w:bCs/>
+          <w:sz w:val="28"/>
+          <w:szCs w:val="28"/>
+          <w:u w:val="single"/>
+          <w:lang w:val="en-US"/>
+        </w:rPr>
+        <w:t xml:space="preserve"> </w:t>
+      </w:r>
+      <w:r>
+        <w:rPr>
+          <w:rFonts w:ascii="Times New Roman" w:hAnsi="Times New Roman" w:cs="Times New Roman"/>
+          <w:b/>
+          <w:bCs/>
+          <w:sz w:val="28"/>
+          <w:szCs w:val="28"/>
+          <w:u w:val="single"/>
+        </w:rPr>
+        <w:t>»</w:t>
       </w:r>
     </w:p>
     <w:p>
@@ -9006,7 +9472,7 @@
           <w:sz w:val="24"/>
           <w:szCs w:val="24"/>
         </w:rPr>
-        <w:t>responsable retourne sur l’écran d’accueil.</w:t>
+        <w:t>responsable retourne sur l’écran d’accueil</w:t>
       </w:r>
     </w:p>
     <w:p>
@@ -9072,8 +9538,43 @@
           <w:u w:val="single"/>
           <w:lang w:val="en-US"/>
         </w:rPr>
+        <w:t>« </w:t>
+      </w:r>
+      <w:r>
+        <w:rPr>
+          <w:rFonts w:ascii="Times New Roman" w:hAnsi="Times New Roman" w:cs="Times New Roman"/>
+          <w:b/>
+          <w:bCs/>
+          <w:sz w:val="28"/>
+          <w:szCs w:val="28"/>
+          <w:u w:val="single"/>
+          <w:lang w:val="en-US"/>
+        </w:rPr>
         <w:t>Add walk</w:t>
       </w:r>
+      <w:r>
+        <w:rPr>
+          <w:rFonts w:ascii="Times New Roman" w:hAnsi="Times New Roman" w:cs="Times New Roman"/>
+          <w:b/>
+          <w:bCs/>
+          <w:sz w:val="28"/>
+          <w:szCs w:val="28"/>
+          <w:u w:val="single"/>
+          <w:lang w:val="en-US"/>
+        </w:rPr>
+        <w:t xml:space="preserve"> </w:t>
+      </w:r>
+      <w:r>
+        <w:rPr>
+          <w:rFonts w:ascii="Times New Roman" w:hAnsi="Times New Roman" w:cs="Times New Roman"/>
+          <w:b/>
+          <w:bCs/>
+          <w:sz w:val="28"/>
+          <w:szCs w:val="28"/>
+          <w:u w:val="single"/>
+        </w:rPr>
+        <w:t>»</w:t>
+      </w:r>
     </w:p>
     <w:p>
       <w:pPr>
@@ -9136,6 +9637,7 @@
           <w:sz w:val="24"/>
           <w:szCs w:val="24"/>
         </w:rPr>
+        <w:lastRenderedPageBreak/>
         <w:t xml:space="preserve">Acteurs : </w:t>
       </w:r>
       <w:r>
@@ -9489,7 +9991,7 @@
           <w:sz w:val="24"/>
           <w:szCs w:val="24"/>
         </w:rPr>
-        <w:t>responsable retourne sur l’écran d’accueil.</w:t>
+        <w:t>responsable retourne sur l’écran d’accueil</w:t>
       </w:r>
     </w:p>
     <w:p>
@@ -9555,7 +10057,42 @@
           <w:u w:val="single"/>
           <w:lang w:val="en-US"/>
         </w:rPr>
+        <w:t>« </w:t>
+      </w:r>
+      <w:r>
+        <w:rPr>
+          <w:rFonts w:ascii="Times New Roman" w:hAnsi="Times New Roman" w:cs="Times New Roman"/>
+          <w:b/>
+          <w:bCs/>
+          <w:sz w:val="28"/>
+          <w:szCs w:val="28"/>
+          <w:u w:val="single"/>
+          <w:lang w:val="en-US"/>
+        </w:rPr>
         <w:t>Post availability as driver</w:t>
+      </w:r>
+      <w:r>
+        <w:rPr>
+          <w:rFonts w:ascii="Times New Roman" w:hAnsi="Times New Roman" w:cs="Times New Roman"/>
+          <w:b/>
+          <w:bCs/>
+          <w:sz w:val="28"/>
+          <w:szCs w:val="28"/>
+          <w:u w:val="single"/>
+          <w:lang w:val="en-US"/>
+        </w:rPr>
+        <w:t xml:space="preserve"> </w:t>
+      </w:r>
+      <w:r>
+        <w:rPr>
+          <w:rFonts w:ascii="Times New Roman" w:hAnsi="Times New Roman" w:cs="Times New Roman"/>
+          <w:b/>
+          <w:bCs/>
+          <w:sz w:val="28"/>
+          <w:szCs w:val="28"/>
+          <w:u w:val="single"/>
+        </w:rPr>
+        <w:t>»</w:t>
       </w:r>
     </w:p>
     <w:p>
@@ -9886,7 +10423,23 @@
           <w:sz w:val="24"/>
           <w:szCs w:val="24"/>
         </w:rPr>
-        <w:t>accède à la définition des places disponible dans sa voiture.</w:t>
+        <w:t>accède à la définition des places disponible</w:t>
+      </w:r>
+      <w:r>
+        <w:rPr>
+          <w:rFonts w:ascii="Times New Roman" w:hAnsi="Times New Roman" w:cs="Times New Roman"/>
+          <w:sz w:val="24"/>
+          <w:szCs w:val="24"/>
+        </w:rPr>
+        <w:t>s</w:t>
+      </w:r>
+      <w:r>
+        <w:rPr>
+          <w:rFonts w:ascii="Times New Roman" w:hAnsi="Times New Roman" w:cs="Times New Roman"/>
+          <w:sz w:val="24"/>
+          <w:szCs w:val="24"/>
+        </w:rPr>
+        <w:t xml:space="preserve"> dans sa voiture.</w:t>
       </w:r>
     </w:p>
     <w:p>
@@ -10109,7 +10662,6 @@
           <w:sz w:val="24"/>
           <w:szCs w:val="24"/>
         </w:rPr>
-        <w:lastRenderedPageBreak/>
         <w:t xml:space="preserve">Postconditions : </w:t>
       </w:r>
       <w:r>
@@ -10158,7 +10710,7 @@
           <w:sz w:val="24"/>
           <w:szCs w:val="24"/>
         </w:rPr>
-        <w:t>disponible dans sa voiture.</w:t>
+        <w:t>disponible dans sa voiture</w:t>
       </w:r>
     </w:p>
     <w:p>
@@ -10224,8 +10776,44 @@
           <w:u w:val="single"/>
           <w:lang w:val="en-US"/>
         </w:rPr>
+        <w:t>« </w:t>
+      </w:r>
+      <w:r>
+        <w:rPr>
+          <w:rFonts w:ascii="Times New Roman" w:hAnsi="Times New Roman" w:cs="Times New Roman"/>
+          <w:b/>
+          <w:bCs/>
+          <w:sz w:val="28"/>
+          <w:szCs w:val="28"/>
+          <w:u w:val="single"/>
+          <w:lang w:val="en-US"/>
+        </w:rPr>
         <w:t>Define number of bikes in the car</w:t>
       </w:r>
+      <w:r>
+        <w:rPr>
+          <w:rFonts w:ascii="Times New Roman" w:hAnsi="Times New Roman" w:cs="Times New Roman"/>
+          <w:b/>
+          <w:bCs/>
+          <w:sz w:val="28"/>
+          <w:szCs w:val="28"/>
+          <w:u w:val="single"/>
+          <w:lang w:val="en-US"/>
+        </w:rPr>
+        <w:t xml:space="preserve"> </w:t>
+      </w:r>
+      <w:r>
+        <w:rPr>
+          <w:rFonts w:ascii="Times New Roman" w:hAnsi="Times New Roman" w:cs="Times New Roman"/>
+          <w:b/>
+          <w:bCs/>
+          <w:sz w:val="28"/>
+          <w:szCs w:val="28"/>
+          <w:u w:val="single"/>
+          <w:lang w:val="en-US"/>
+        </w:rPr>
+        <w:t>»</w:t>
+      </w:r>
     </w:p>
     <w:p>
       <w:pPr>
@@ -10350,7 +10938,31 @@
           <w:sz w:val="24"/>
           <w:szCs w:val="24"/>
         </w:rPr>
-        <w:t>L’utilisateur s’est connecté à l’application avec un compte, a ajouté une voiture et s’est enregistré dans une balade</w:t>
+        <w:t xml:space="preserve">L’utilisateur </w:t>
+      </w:r>
+      <w:r>
+        <w:rPr>
+          <w:rFonts w:ascii="Times New Roman" w:hAnsi="Times New Roman" w:cs="Times New Roman"/>
+          <w:sz w:val="24"/>
+          <w:szCs w:val="24"/>
+        </w:rPr>
+        <w:t>a</w:t>
+      </w:r>
+      <w:r>
+        <w:rPr>
+          <w:rFonts w:ascii="Times New Roman" w:hAnsi="Times New Roman" w:cs="Times New Roman"/>
+          <w:sz w:val="24"/>
+          <w:szCs w:val="24"/>
+        </w:rPr>
+        <w:t xml:space="preserve"> </w:t>
+      </w:r>
+      <w:r>
+        <w:rPr>
+          <w:rFonts w:ascii="Times New Roman" w:hAnsi="Times New Roman" w:cs="Times New Roman"/>
+          <w:sz w:val="24"/>
+          <w:szCs w:val="24"/>
+        </w:rPr>
+        <w:t>inscrit ses disponibilités comme conducteur (UC-17)</w:t>
       </w:r>
     </w:p>
     <w:p>
@@ -10635,7 +11247,23 @@
           <w:sz w:val="24"/>
           <w:szCs w:val="24"/>
         </w:rPr>
-        <w:t>disponible dans sa voiture.</w:t>
+        <w:t>disponible</w:t>
+      </w:r>
+      <w:r>
+        <w:rPr>
+          <w:rFonts w:ascii="Times New Roman" w:hAnsi="Times New Roman" w:cs="Times New Roman"/>
+          <w:sz w:val="24"/>
+          <w:szCs w:val="24"/>
+        </w:rPr>
+        <w:t>s</w:t>
+      </w:r>
+      <w:r>
+        <w:rPr>
+          <w:rFonts w:ascii="Times New Roman" w:hAnsi="Times New Roman" w:cs="Times New Roman"/>
+          <w:sz w:val="24"/>
+          <w:szCs w:val="24"/>
+        </w:rPr>
+        <w:t xml:space="preserve"> dans sa voiture</w:t>
       </w:r>
     </w:p>
     <w:p>
@@ -10674,8 +11302,44 @@
           <w:u w:val="single"/>
           <w:lang w:val="en-US"/>
         </w:rPr>
+        <w:t>« </w:t>
+      </w:r>
+      <w:r>
+        <w:rPr>
+          <w:rFonts w:ascii="Times New Roman" w:hAnsi="Times New Roman" w:cs="Times New Roman"/>
+          <w:b/>
+          <w:bCs/>
+          <w:sz w:val="28"/>
+          <w:szCs w:val="28"/>
+          <w:u w:val="single"/>
+          <w:lang w:val="en-US"/>
+        </w:rPr>
         <w:t>Define number of bikes in the car</w:t>
       </w:r>
+      <w:r>
+        <w:rPr>
+          <w:rFonts w:ascii="Times New Roman" w:hAnsi="Times New Roman" w:cs="Times New Roman"/>
+          <w:b/>
+          <w:bCs/>
+          <w:sz w:val="28"/>
+          <w:szCs w:val="28"/>
+          <w:u w:val="single"/>
+          <w:lang w:val="en-US"/>
+        </w:rPr>
+        <w:t xml:space="preserve"> </w:t>
+      </w:r>
+      <w:r>
+        <w:rPr>
+          <w:rFonts w:ascii="Times New Roman" w:hAnsi="Times New Roman" w:cs="Times New Roman"/>
+          <w:b/>
+          <w:bCs/>
+          <w:sz w:val="28"/>
+          <w:szCs w:val="28"/>
+          <w:u w:val="single"/>
+          <w:lang w:val="en-US"/>
+        </w:rPr>
+        <w:t>»</w:t>
+      </w:r>
     </w:p>
     <w:p>
       <w:pPr>
@@ -10800,7 +11464,7 @@
           <w:sz w:val="24"/>
           <w:szCs w:val="24"/>
         </w:rPr>
-        <w:t>L’utilisateur s’est connecté à l’application avec un compte, a ajouté une voiture et s’est enregistré dans une balade</w:t>
+        <w:t>L’utilisateur a inscrit ses disponibilités comme conducteur (UC-17)</w:t>
       </w:r>
     </w:p>
     <w:p>
@@ -10943,7 +11607,6 @@
           <w:sz w:val="24"/>
           <w:szCs w:val="24"/>
         </w:rPr>
-        <w:lastRenderedPageBreak/>
         <w:tab/>
       </w:r>
       <w:r>
@@ -11020,7 +11683,7 @@
           <w:sz w:val="24"/>
           <w:szCs w:val="24"/>
         </w:rPr>
-        <w:t>retourne à l’écran d’accueil.</w:t>
+        <w:t>retourne à l’écran d’accueil</w:t>
       </w:r>
     </w:p>
     <w:p>
@@ -11042,6 +11705,7 @@
       </w:pPr>
       <w:bookmarkStart w:id="1" w:name="_Toc87884929"/>
       <w:r>
+        <w:lastRenderedPageBreak/>
         <w:t>Diagramme de classes</w:t>
       </w:r>
       <w:bookmarkEnd w:id="1"/>
@@ -13477,6 +14141,92 @@
     </w:lvl>
   </w:abstractNum>
   <w:abstractNum w:abstractNumId="25" w15:restartNumberingAfterBreak="0">
+    <w:nsid w:val="5384320D"/>
+    <w:multiLevelType w:val="hybridMultilevel"/>
+    <w:tmpl w:val="E0AA9AF4"/>
+    <w:lvl w:ilvl="0" w:tplc="FFFFFFFF">
+      <w:start w:val="1"/>
+      <w:numFmt w:val="decimal"/>
+      <w:lvlText w:val="%1."/>
+      <w:lvlJc w:val="left"/>
+      <w:pPr>
+        <w:ind w:left="720" w:hanging="360"/>
+      </w:pPr>
+    </w:lvl>
+    <w:lvl w:ilvl="1" w:tplc="FFFFFFFF" w:tentative="1">
+      <w:start w:val="1"/>
+      <w:numFmt w:val="lowerLetter"/>
+      <w:lvlText w:val="%2."/>
+      <w:lvlJc w:val="left"/>
+      <w:pPr>
+        <w:ind w:left="1440" w:hanging="360"/>
+      </w:pPr>
+    </w:lvl>
+    <w:lvl w:ilvl="2" w:tplc="FFFFFFFF" w:tentative="1">
+      <w:start w:val="1"/>
+      <w:numFmt w:val="lowerRoman"/>
+      <w:lvlText w:val="%3."/>
+      <w:lvlJc w:val="right"/>
+      <w:pPr>
+        <w:ind w:left="2160" w:hanging="180"/>
+      </w:pPr>
+    </w:lvl>
+    <w:lvl w:ilvl="3" w:tplc="FFFFFFFF" w:tentative="1">
+      <w:start w:val="1"/>
+      <w:numFmt w:val="decimal"/>
+      <w:lvlText w:val="%4."/>
+      <w:lvlJc w:val="left"/>
+      <w:pPr>
+        <w:ind w:left="2880" w:hanging="360"/>
+      </w:pPr>
+    </w:lvl>
+    <w:lvl w:ilvl="4" w:tplc="FFFFFFFF" w:tentative="1">
+      <w:start w:val="1"/>
+      <w:numFmt w:val="lowerLetter"/>
+      <w:lvlText w:val="%5."/>
+      <w:lvlJc w:val="left"/>
+      <w:pPr>
+        <w:ind w:left="3600" w:hanging="360"/>
+      </w:pPr>
+    </w:lvl>
+    <w:lvl w:ilvl="5" w:tplc="FFFFFFFF" w:tentative="1">
+      <w:start w:val="1"/>
+      <w:numFmt w:val="lowerRoman"/>
+      <w:lvlText w:val="%6."/>
+      <w:lvlJc w:val="right"/>
+      <w:pPr>
+        <w:ind w:left="4320" w:hanging="180"/>
+      </w:pPr>
+    </w:lvl>
+    <w:lvl w:ilvl="6" w:tplc="FFFFFFFF" w:tentative="1">
+      <w:start w:val="1"/>
+      <w:numFmt w:val="decimal"/>
+      <w:lvlText w:val="%7."/>
+      <w:lvlJc w:val="left"/>
+      <w:pPr>
+        <w:ind w:left="5040" w:hanging="360"/>
+      </w:pPr>
+    </w:lvl>
+    <w:lvl w:ilvl="7" w:tplc="FFFFFFFF" w:tentative="1">
+      <w:start w:val="1"/>
+      <w:numFmt w:val="lowerLetter"/>
+      <w:lvlText w:val="%8."/>
+      <w:lvlJc w:val="left"/>
+      <w:pPr>
+        <w:ind w:left="5760" w:hanging="360"/>
+      </w:pPr>
+    </w:lvl>
+    <w:lvl w:ilvl="8" w:tplc="FFFFFFFF" w:tentative="1">
+      <w:start w:val="1"/>
+      <w:numFmt w:val="lowerRoman"/>
+      <w:lvlText w:val="%9."/>
+      <w:lvlJc w:val="right"/>
+      <w:pPr>
+        <w:ind w:left="6480" w:hanging="180"/>
+      </w:pPr>
+    </w:lvl>
+  </w:abstractNum>
+  <w:abstractNum w:abstractNumId="26" w15:restartNumberingAfterBreak="0">
     <w:nsid w:val="57C97043"/>
     <w:multiLevelType w:val="hybridMultilevel"/>
     <w:tmpl w:val="17207B32"/>
@@ -13565,7 +14315,7 @@
       </w:pPr>
     </w:lvl>
   </w:abstractNum>
-  <w:abstractNum w:abstractNumId="26" w15:restartNumberingAfterBreak="0">
+  <w:abstractNum w:abstractNumId="27" w15:restartNumberingAfterBreak="0">
     <w:nsid w:val="60637C05"/>
     <w:multiLevelType w:val="hybridMultilevel"/>
     <w:tmpl w:val="39B6709E"/>
@@ -13651,7 +14401,7 @@
       </w:pPr>
     </w:lvl>
   </w:abstractNum>
-  <w:abstractNum w:abstractNumId="27" w15:restartNumberingAfterBreak="0">
+  <w:abstractNum w:abstractNumId="28" w15:restartNumberingAfterBreak="0">
     <w:nsid w:val="63201AE2"/>
     <w:multiLevelType w:val="hybridMultilevel"/>
     <w:tmpl w:val="BBDEB4B4"/>
@@ -13764,7 +14514,7 @@
       </w:rPr>
     </w:lvl>
   </w:abstractNum>
-  <w:abstractNum w:abstractNumId="28" w15:restartNumberingAfterBreak="0">
+  <w:abstractNum w:abstractNumId="29" w15:restartNumberingAfterBreak="0">
     <w:nsid w:val="63F039F5"/>
     <w:multiLevelType w:val="hybridMultilevel"/>
     <w:tmpl w:val="6926391E"/>
@@ -13850,7 +14600,7 @@
       </w:pPr>
     </w:lvl>
   </w:abstractNum>
-  <w:abstractNum w:abstractNumId="29" w15:restartNumberingAfterBreak="0">
+  <w:abstractNum w:abstractNumId="30" w15:restartNumberingAfterBreak="0">
     <w:nsid w:val="644206B6"/>
     <w:multiLevelType w:val="hybridMultilevel"/>
     <w:tmpl w:val="45D2F584"/>
@@ -13939,7 +14689,7 @@
       </w:pPr>
     </w:lvl>
   </w:abstractNum>
-  <w:abstractNum w:abstractNumId="30" w15:restartNumberingAfterBreak="0">
+  <w:abstractNum w:abstractNumId="31" w15:restartNumberingAfterBreak="0">
     <w:nsid w:val="64485C4D"/>
     <w:multiLevelType w:val="hybridMultilevel"/>
     <w:tmpl w:val="6B681408"/>
@@ -14028,7 +14778,7 @@
       </w:pPr>
     </w:lvl>
   </w:abstractNum>
-  <w:abstractNum w:abstractNumId="31" w15:restartNumberingAfterBreak="0">
+  <w:abstractNum w:abstractNumId="32" w15:restartNumberingAfterBreak="0">
     <w:nsid w:val="65466C47"/>
     <w:multiLevelType w:val="hybridMultilevel"/>
     <w:tmpl w:val="7FA0BE62"/>
@@ -14114,7 +14864,7 @@
       </w:pPr>
     </w:lvl>
   </w:abstractNum>
-  <w:abstractNum w:abstractNumId="32" w15:restartNumberingAfterBreak="0">
+  <w:abstractNum w:abstractNumId="33" w15:restartNumberingAfterBreak="0">
     <w:nsid w:val="682343BD"/>
     <w:multiLevelType w:val="multilevel"/>
     <w:tmpl w:val="0CF21860"/>
@@ -14235,7 +14985,7 @@
       </w:rPr>
     </w:lvl>
   </w:abstractNum>
-  <w:abstractNum w:abstractNumId="33" w15:restartNumberingAfterBreak="0">
+  <w:abstractNum w:abstractNumId="34" w15:restartNumberingAfterBreak="0">
     <w:nsid w:val="69855886"/>
     <w:multiLevelType w:val="hybridMultilevel"/>
     <w:tmpl w:val="B62AF496"/>
@@ -14324,7 +15074,7 @@
       </w:pPr>
     </w:lvl>
   </w:abstractNum>
-  <w:abstractNum w:abstractNumId="34" w15:restartNumberingAfterBreak="0">
+  <w:abstractNum w:abstractNumId="35" w15:restartNumberingAfterBreak="0">
     <w:nsid w:val="6B0601B2"/>
     <w:multiLevelType w:val="hybridMultilevel"/>
     <w:tmpl w:val="45D2F584"/>
@@ -14413,7 +15163,7 @@
       </w:pPr>
     </w:lvl>
   </w:abstractNum>
-  <w:abstractNum w:abstractNumId="35" w15:restartNumberingAfterBreak="0">
+  <w:abstractNum w:abstractNumId="36" w15:restartNumberingAfterBreak="0">
     <w:nsid w:val="6BDF0976"/>
     <w:multiLevelType w:val="hybridMultilevel"/>
     <w:tmpl w:val="AA62E824"/>
@@ -14502,7 +15252,7 @@
       </w:pPr>
     </w:lvl>
   </w:abstractNum>
-  <w:abstractNum w:abstractNumId="36" w15:restartNumberingAfterBreak="0">
+  <w:abstractNum w:abstractNumId="37" w15:restartNumberingAfterBreak="0">
     <w:nsid w:val="6C154317"/>
     <w:multiLevelType w:val="hybridMultilevel"/>
     <w:tmpl w:val="45D2F584"/>
@@ -14591,7 +15341,7 @@
       </w:pPr>
     </w:lvl>
   </w:abstractNum>
-  <w:abstractNum w:abstractNumId="37" w15:restartNumberingAfterBreak="0">
+  <w:abstractNum w:abstractNumId="38" w15:restartNumberingAfterBreak="0">
     <w:nsid w:val="6DFB75A9"/>
     <w:multiLevelType w:val="hybridMultilevel"/>
     <w:tmpl w:val="66EA8280"/>
@@ -14680,7 +15430,7 @@
       </w:pPr>
     </w:lvl>
   </w:abstractNum>
-  <w:abstractNum w:abstractNumId="38" w15:restartNumberingAfterBreak="0">
+  <w:abstractNum w:abstractNumId="39" w15:restartNumberingAfterBreak="0">
     <w:nsid w:val="72BC7680"/>
     <w:multiLevelType w:val="hybridMultilevel"/>
     <w:tmpl w:val="1A7C622A"/>
@@ -14769,7 +15519,7 @@
       </w:pPr>
     </w:lvl>
   </w:abstractNum>
-  <w:abstractNum w:abstractNumId="39" w15:restartNumberingAfterBreak="0">
+  <w:abstractNum w:abstractNumId="40" w15:restartNumberingAfterBreak="0">
     <w:nsid w:val="73BB2D73"/>
     <w:multiLevelType w:val="hybridMultilevel"/>
     <w:tmpl w:val="C592170E"/>
@@ -14858,7 +15608,7 @@
       </w:pPr>
     </w:lvl>
   </w:abstractNum>
-  <w:abstractNum w:abstractNumId="40" w15:restartNumberingAfterBreak="0">
+  <w:abstractNum w:abstractNumId="41" w15:restartNumberingAfterBreak="0">
     <w:nsid w:val="773D434C"/>
     <w:multiLevelType w:val="hybridMultilevel"/>
     <w:tmpl w:val="AA62E824"/>
@@ -14947,7 +15697,7 @@
       </w:pPr>
     </w:lvl>
   </w:abstractNum>
-  <w:abstractNum w:abstractNumId="41" w15:restartNumberingAfterBreak="0">
+  <w:abstractNum w:abstractNumId="42" w15:restartNumberingAfterBreak="0">
     <w:nsid w:val="776245E9"/>
     <w:multiLevelType w:val="hybridMultilevel"/>
     <w:tmpl w:val="60645670"/>
@@ -15036,7 +15786,7 @@
       </w:pPr>
     </w:lvl>
   </w:abstractNum>
-  <w:abstractNum w:abstractNumId="42" w15:restartNumberingAfterBreak="0">
+  <w:abstractNum w:abstractNumId="43" w15:restartNumberingAfterBreak="0">
     <w:nsid w:val="7A8E683B"/>
     <w:multiLevelType w:val="hybridMultilevel"/>
     <w:tmpl w:val="FE164690"/>
@@ -15148,7 +15898,7 @@
       </w:rPr>
     </w:lvl>
   </w:abstractNum>
-  <w:abstractNum w:abstractNumId="43" w15:restartNumberingAfterBreak="0">
+  <w:abstractNum w:abstractNumId="44" w15:restartNumberingAfterBreak="0">
     <w:nsid w:val="7B414546"/>
     <w:multiLevelType w:val="hybridMultilevel"/>
     <w:tmpl w:val="E7B6EF9C"/>
@@ -15237,7 +15987,7 @@
       </w:pPr>
     </w:lvl>
   </w:abstractNum>
-  <w:abstractNum w:abstractNumId="44" w15:restartNumberingAfterBreak="0">
+  <w:abstractNum w:abstractNumId="45" w15:restartNumberingAfterBreak="0">
     <w:nsid w:val="7C0761F3"/>
     <w:multiLevelType w:val="hybridMultilevel"/>
     <w:tmpl w:val="A7A6338A"/>
@@ -15328,7 +16078,7 @@
       </w:pPr>
     </w:lvl>
   </w:abstractNum>
-  <w:abstractNum w:abstractNumId="45" w15:restartNumberingAfterBreak="0">
+  <w:abstractNum w:abstractNumId="46" w15:restartNumberingAfterBreak="0">
     <w:nsid w:val="7D8A5FD0"/>
     <w:multiLevelType w:val="hybridMultilevel"/>
     <w:tmpl w:val="7D1891DA"/>
@@ -15417,7 +16167,7 @@
       </w:pPr>
     </w:lvl>
   </w:abstractNum>
-  <w:abstractNum w:abstractNumId="46" w15:restartNumberingAfterBreak="0">
+  <w:abstractNum w:abstractNumId="47" w15:restartNumberingAfterBreak="0">
     <w:nsid w:val="7E641ECA"/>
     <w:multiLevelType w:val="hybridMultilevel"/>
     <w:tmpl w:val="E7B6EF9C"/>
@@ -15506,7 +16256,7 @@
       </w:pPr>
     </w:lvl>
   </w:abstractNum>
-  <w:abstractNum w:abstractNumId="47" w15:restartNumberingAfterBreak="0">
+  <w:abstractNum w:abstractNumId="48" w15:restartNumberingAfterBreak="0">
     <w:nsid w:val="7FF93B69"/>
     <w:multiLevelType w:val="hybridMultilevel"/>
     <w:tmpl w:val="F36E4DC8"/>
@@ -15599,19 +16349,19 @@
     <w:abstractNumId w:val="10"/>
   </w:num>
   <w:num w:numId="2">
-    <w:abstractNumId w:val="32"/>
+    <w:abstractNumId w:val="33"/>
   </w:num>
   <w:num w:numId="3">
-    <w:abstractNumId w:val="42"/>
+    <w:abstractNumId w:val="43"/>
   </w:num>
   <w:num w:numId="4">
-    <w:abstractNumId w:val="27"/>
+    <w:abstractNumId w:val="28"/>
   </w:num>
   <w:num w:numId="5">
     <w:abstractNumId w:val="12"/>
   </w:num>
   <w:num w:numId="6">
-    <w:abstractNumId w:val="38"/>
+    <w:abstractNumId w:val="39"/>
   </w:num>
   <w:num w:numId="7">
     <w:abstractNumId w:val="16"/>
@@ -15620,7 +16370,7 @@
     <w:abstractNumId w:val="14"/>
   </w:num>
   <w:num w:numId="9">
-    <w:abstractNumId w:val="41"/>
+    <w:abstractNumId w:val="42"/>
   </w:num>
   <w:num w:numId="10">
     <w:abstractNumId w:val="22"/>
@@ -15629,7 +16379,7 @@
     <w:abstractNumId w:val="21"/>
   </w:num>
   <w:num w:numId="12">
-    <w:abstractNumId w:val="28"/>
+    <w:abstractNumId w:val="29"/>
   </w:num>
   <w:num w:numId="13">
     <w:abstractNumId w:val="0"/>
@@ -15638,7 +16388,7 @@
     <w:abstractNumId w:val="23"/>
   </w:num>
   <w:num w:numId="15">
-    <w:abstractNumId w:val="31"/>
+    <w:abstractNumId w:val="32"/>
   </w:num>
   <w:num w:numId="16">
     <w:abstractNumId w:val="3"/>
@@ -15650,10 +16400,10 @@
     <w:abstractNumId w:val="9"/>
   </w:num>
   <w:num w:numId="19">
-    <w:abstractNumId w:val="33"/>
+    <w:abstractNumId w:val="34"/>
   </w:num>
   <w:num w:numId="20">
-    <w:abstractNumId w:val="47"/>
+    <w:abstractNumId w:val="48"/>
   </w:num>
   <w:num w:numId="21">
     <w:abstractNumId w:val="6"/>
@@ -15662,19 +16412,19 @@
     <w:abstractNumId w:val="18"/>
   </w:num>
   <w:num w:numId="23">
-    <w:abstractNumId w:val="37"/>
+    <w:abstractNumId w:val="38"/>
   </w:num>
   <w:num w:numId="24">
     <w:abstractNumId w:val="2"/>
   </w:num>
   <w:num w:numId="25">
-    <w:abstractNumId w:val="25"/>
+    <w:abstractNumId w:val="26"/>
   </w:num>
   <w:num w:numId="26">
-    <w:abstractNumId w:val="46"/>
+    <w:abstractNumId w:val="47"/>
   </w:num>
   <w:num w:numId="27">
-    <w:abstractNumId w:val="26"/>
+    <w:abstractNumId w:val="27"/>
   </w:num>
   <w:num w:numId="28">
     <w:abstractNumId w:val="15"/>
@@ -15692,16 +16442,16 @@
     <w:abstractNumId w:val="4"/>
   </w:num>
   <w:num w:numId="33">
-    <w:abstractNumId w:val="39"/>
+    <w:abstractNumId w:val="40"/>
   </w:num>
   <w:num w:numId="34">
-    <w:abstractNumId w:val="43"/>
+    <w:abstractNumId w:val="44"/>
   </w:num>
   <w:num w:numId="35">
     <w:abstractNumId w:val="24"/>
   </w:num>
   <w:num w:numId="36">
-    <w:abstractNumId w:val="45"/>
+    <w:abstractNumId w:val="46"/>
   </w:num>
   <w:num w:numId="37">
     <w:abstractNumId w:val="11"/>
@@ -15710,34 +16460,37 @@
     <w:abstractNumId w:val="19"/>
   </w:num>
   <w:num w:numId="39">
-    <w:abstractNumId w:val="29"/>
+    <w:abstractNumId w:val="30"/>
   </w:num>
   <w:num w:numId="40">
     <w:abstractNumId w:val="7"/>
   </w:num>
   <w:num w:numId="41">
-    <w:abstractNumId w:val="36"/>
+    <w:abstractNumId w:val="37"/>
   </w:num>
   <w:num w:numId="42">
     <w:abstractNumId w:val="20"/>
   </w:num>
   <w:num w:numId="43">
-    <w:abstractNumId w:val="44"/>
+    <w:abstractNumId w:val="45"/>
   </w:num>
   <w:num w:numId="44">
     <w:abstractNumId w:val="1"/>
   </w:num>
   <w:num w:numId="45">
-    <w:abstractNumId w:val="34"/>
+    <w:abstractNumId w:val="35"/>
   </w:num>
   <w:num w:numId="46">
-    <w:abstractNumId w:val="40"/>
+    <w:abstractNumId w:val="41"/>
   </w:num>
   <w:num w:numId="47">
-    <w:abstractNumId w:val="30"/>
+    <w:abstractNumId w:val="31"/>
   </w:num>
   <w:num w:numId="48">
-    <w:abstractNumId w:val="35"/>
+    <w:abstractNumId w:val="36"/>
+  </w:num>
+  <w:num w:numId="49">
+    <w:abstractNumId w:val="25"/>
   </w:num>
 </w:numbering>
 </file>

</xml_diff>

<commit_message>
Code refactoring, first changes
</commit_message>
<xml_diff>
--- a/src/be/veltri/ANALYSE/Dossier analyse.docx
+++ b/src/be/veltri/ANALYSE/Dossier analyse.docx
@@ -1,6 +1,6 @@
 
 <file path=word/document.xml><?xml version="1.0" encoding="utf-8"?>
-<w:document xmlns:wpc="http://schemas.microsoft.com/office/word/2010/wordprocessingCanvas" xmlns:cx="http://schemas.microsoft.com/office/drawing/2014/chartex" xmlns:cx1="http://schemas.microsoft.com/office/drawing/2015/9/8/chartex" xmlns:cx2="http://schemas.microsoft.com/office/drawing/2015/10/21/chartex" xmlns:cx3="http://schemas.microsoft.com/office/drawing/2016/5/9/chartex" xmlns:cx4="http://schemas.microsoft.com/office/drawing/2016/5/10/chartex" xmlns:cx5="http://schemas.microsoft.com/office/drawing/2016/5/11/chartex" xmlns:cx6="http://schemas.microsoft.com/office/drawing/2016/5/12/chartex" xmlns:cx7="http://schemas.microsoft.com/office/drawing/2016/5/13/chartex" xmlns:cx8="http://schemas.microsoft.com/office/drawing/2016/5/14/chartex" xmlns:mc="http://schemas.openxmlformats.org/markup-compatibility/2006" xmlns:aink="http://schemas.microsoft.com/office/drawing/2016/ink" xmlns:am3d="http://schemas.microsoft.com/office/drawing/2017/model3d" xmlns:o="urn:schemas-microsoft-com:office:office" xmlns:r="http://schemas.openxmlformats.org/officeDocument/2006/relationships" xmlns:m="http://schemas.openxmlformats.org/officeDocument/2006/math" xmlns:v="urn:schemas-microsoft-com:vml" xmlns:wp14="http://schemas.microsoft.com/office/word/2010/wordprocessingDrawing" xmlns:wp="http://schemas.openxmlformats.org/drawingml/2006/wordprocessingDrawing" xmlns:w10="urn:schemas-microsoft-com:office:word" xmlns:w="http://schemas.openxmlformats.org/wordprocessingml/2006/main" xmlns:w14="http://schemas.microsoft.com/office/word/2010/wordml" xmlns:w15="http://schemas.microsoft.com/office/word/2012/wordml" xmlns:w16cex="http://schemas.microsoft.com/office/word/2018/wordml/cex" xmlns:w16cid="http://schemas.microsoft.com/office/word/2016/wordml/cid" xmlns:w16="http://schemas.microsoft.com/office/word/2018/wordml" xmlns:w16sdtdh="http://schemas.microsoft.com/office/word/2020/wordml/sdtdatahash" xmlns:w16se="http://schemas.microsoft.com/office/word/2015/wordml/symex" xmlns:wpg="http://schemas.microsoft.com/office/word/2010/wordprocessingGroup" xmlns:wpi="http://schemas.microsoft.com/office/word/2010/wordprocessingInk" xmlns:wne="http://schemas.microsoft.com/office/word/2006/wordml" xmlns:wps="http://schemas.microsoft.com/office/word/2010/wordprocessingShape" mc:Ignorable="w14 w15 w16se w16cid w16 w16cex w16sdtdh wp14">
+<w:document xmlns:wpc="http://schemas.microsoft.com/office/word/2010/wordprocessingCanvas" xmlns:cx="http://schemas.microsoft.com/office/drawing/2014/chartex" xmlns:cx1="http://schemas.microsoft.com/office/drawing/2015/9/8/chartex" xmlns:cx2="http://schemas.microsoft.com/office/drawing/2015/10/21/chartex" xmlns:cx3="http://schemas.microsoft.com/office/drawing/2016/5/9/chartex" xmlns:cx4="http://schemas.microsoft.com/office/drawing/2016/5/10/chartex" xmlns:cx5="http://schemas.microsoft.com/office/drawing/2016/5/11/chartex" xmlns:cx6="http://schemas.microsoft.com/office/drawing/2016/5/12/chartex" xmlns:cx7="http://schemas.microsoft.com/office/drawing/2016/5/13/chartex" xmlns:cx8="http://schemas.microsoft.com/office/drawing/2016/5/14/chartex" xmlns:mc="http://schemas.openxmlformats.org/markup-compatibility/2006" xmlns:aink="http://schemas.microsoft.com/office/drawing/2016/ink" xmlns:am3d="http://schemas.microsoft.com/office/drawing/2017/model3d" xmlns:o="urn:schemas-microsoft-com:office:office" xmlns:oel="http://schemas.microsoft.com/office/2019/extlst" xmlns:r="http://schemas.openxmlformats.org/officeDocument/2006/relationships" xmlns:m="http://schemas.openxmlformats.org/officeDocument/2006/math" xmlns:v="urn:schemas-microsoft-com:vml" xmlns:wp14="http://schemas.microsoft.com/office/word/2010/wordprocessingDrawing" xmlns:wp="http://schemas.openxmlformats.org/drawingml/2006/wordprocessingDrawing" xmlns:w10="urn:schemas-microsoft-com:office:word" xmlns:w="http://schemas.openxmlformats.org/wordprocessingml/2006/main" xmlns:w14="http://schemas.microsoft.com/office/word/2010/wordml" xmlns:w15="http://schemas.microsoft.com/office/word/2012/wordml" xmlns:w16cex="http://schemas.microsoft.com/office/word/2018/wordml/cex" xmlns:w16cid="http://schemas.microsoft.com/office/word/2016/wordml/cid" xmlns:w16="http://schemas.microsoft.com/office/word/2018/wordml" xmlns:w16sdtdh="http://schemas.microsoft.com/office/word/2020/wordml/sdtdatahash" xmlns:w16se="http://schemas.microsoft.com/office/word/2015/wordml/symex" xmlns:wpg="http://schemas.microsoft.com/office/word/2010/wordprocessingGroup" xmlns:wpi="http://schemas.microsoft.com/office/word/2010/wordprocessingInk" xmlns:wne="http://schemas.microsoft.com/office/word/2006/wordml" xmlns:wps="http://schemas.microsoft.com/office/word/2010/wordprocessingShape" mc:Ignorable="w14 w15 w16se w16cid w16 w16cex w16sdtdh wp14">
   <w:body>
     <w:p>
       <w:pPr>
@@ -11657,19 +11657,7 @@
           <w:u w:val="single"/>
           <w:lang w:val="en-US"/>
         </w:rPr>
-        <w:t>1</w:t>
-      </w:r>
-      <w:r>
-        <w:rPr>
-          <w:rFonts w:ascii="Times New Roman" w:hAnsi="Times New Roman" w:cs="Times New Roman"/>
-          <w:b/>
-          <w:bCs/>
-          <w:sz w:val="28"/>
-          <w:szCs w:val="28"/>
-          <w:u w:val="single"/>
-          <w:lang w:val="en-US"/>
-        </w:rPr>
-        <w:t>1</w:t>
+        <w:t>11</w:t>
       </w:r>
     </w:p>
     <w:p>
@@ -11770,19 +11758,7 @@
           <w:u w:val="single"/>
           <w:lang w:val="en-US"/>
         </w:rPr>
-        <w:t>1</w:t>
-      </w:r>
-      <w:r>
-        <w:rPr>
-          <w:rFonts w:ascii="Times New Roman" w:hAnsi="Times New Roman" w:cs="Times New Roman"/>
-          <w:b/>
-          <w:bCs/>
-          <w:sz w:val="28"/>
-          <w:szCs w:val="28"/>
-          <w:u w:val="single"/>
-          <w:lang w:val="en-US"/>
-        </w:rPr>
-        <w:t>2</w:t>
+        <w:t>12</w:t>
       </w:r>
     </w:p>
     <w:p>
@@ -11893,19 +11869,7 @@
           <w:u w:val="single"/>
           <w:lang w:val="en-US"/>
         </w:rPr>
-        <w:t>1</w:t>
-      </w:r>
-      <w:r>
-        <w:rPr>
-          <w:rFonts w:ascii="Times New Roman" w:hAnsi="Times New Roman" w:cs="Times New Roman"/>
-          <w:b/>
-          <w:bCs/>
-          <w:sz w:val="28"/>
-          <w:szCs w:val="28"/>
-          <w:u w:val="single"/>
-          <w:lang w:val="en-US"/>
-        </w:rPr>
-        <w:t>3</w:t>
+        <w:t>13</w:t>
       </w:r>
     </w:p>
     <w:p>
@@ -12006,19 +11970,7 @@
           <w:u w:val="single"/>
           <w:lang w:val="en-US"/>
         </w:rPr>
-        <w:t>1</w:t>
-      </w:r>
-      <w:r>
-        <w:rPr>
-          <w:rFonts w:ascii="Times New Roman" w:hAnsi="Times New Roman" w:cs="Times New Roman"/>
-          <w:b/>
-          <w:bCs/>
-          <w:sz w:val="28"/>
-          <w:szCs w:val="28"/>
-          <w:u w:val="single"/>
-          <w:lang w:val="en-US"/>
-        </w:rPr>
-        <w:t>4</w:t>
+        <w:t>14</w:t>
       </w:r>
     </w:p>
     <w:p>
@@ -12120,19 +12072,7 @@
           <w:u w:val="single"/>
           <w:lang w:val="en-US"/>
         </w:rPr>
-        <w:t>1</w:t>
-      </w:r>
-      <w:r>
-        <w:rPr>
-          <w:rFonts w:ascii="Times New Roman" w:hAnsi="Times New Roman" w:cs="Times New Roman"/>
-          <w:b/>
-          <w:bCs/>
-          <w:sz w:val="28"/>
-          <w:szCs w:val="28"/>
-          <w:u w:val="single"/>
-          <w:lang w:val="en-US"/>
-        </w:rPr>
-        <w:t>5</w:t>
+        <w:t>15</w:t>
       </w:r>
     </w:p>
     <w:p>
@@ -12233,19 +12173,7 @@
           <w:u w:val="single"/>
           <w:lang w:val="en-US"/>
         </w:rPr>
-        <w:t>1</w:t>
-      </w:r>
-      <w:r>
-        <w:rPr>
-          <w:rFonts w:ascii="Times New Roman" w:hAnsi="Times New Roman" w:cs="Times New Roman"/>
-          <w:b/>
-          <w:bCs/>
-          <w:sz w:val="28"/>
-          <w:szCs w:val="28"/>
-          <w:u w:val="single"/>
-          <w:lang w:val="en-US"/>
-        </w:rPr>
-        <w:t>6</w:t>
+        <w:t>16</w:t>
       </w:r>
     </w:p>
     <w:p>
@@ -12347,19 +12275,7 @@
           <w:u w:val="single"/>
           <w:lang w:val="en-US"/>
         </w:rPr>
-        <w:t>1</w:t>
-      </w:r>
-      <w:r>
-        <w:rPr>
-          <w:rFonts w:ascii="Times New Roman" w:hAnsi="Times New Roman" w:cs="Times New Roman"/>
-          <w:b/>
-          <w:bCs/>
-          <w:sz w:val="28"/>
-          <w:szCs w:val="28"/>
-          <w:u w:val="single"/>
-          <w:lang w:val="en-US"/>
-        </w:rPr>
-        <w:t>7</w:t>
+        <w:t>17</w:t>
       </w:r>
     </w:p>
     <w:p>
@@ -12460,19 +12376,7 @@
           <w:u w:val="single"/>
           <w:lang w:val="en-US"/>
         </w:rPr>
-        <w:t>1</w:t>
-      </w:r>
-      <w:r>
-        <w:rPr>
-          <w:rFonts w:ascii="Times New Roman" w:hAnsi="Times New Roman" w:cs="Times New Roman"/>
-          <w:b/>
-          <w:bCs/>
-          <w:sz w:val="28"/>
-          <w:szCs w:val="28"/>
-          <w:u w:val="single"/>
-          <w:lang w:val="en-US"/>
-        </w:rPr>
-        <w:t>8</w:t>
+        <w:t>18</w:t>
       </w:r>
     </w:p>
     <w:p>
@@ -12570,6 +12474,40 @@
     </w:p>
     <w:p>
       <w:pPr>
+        <w:pStyle w:val="Titre2"/>
+      </w:pPr>
+      <w:r>
+        <w:t>Explications</w:t>
+      </w:r>
+    </w:p>
+    <w:p>
+      <w:pPr>
+        <w:rPr>
+          <w:rFonts w:ascii="Times New Roman" w:hAnsi="Times New Roman" w:cs="Times New Roman"/>
+          <w:sz w:val="24"/>
+          <w:szCs w:val="24"/>
+        </w:rPr>
+      </w:pPr>
+    </w:p>
+    <w:p>
+      <w:pPr>
+        <w:rPr>
+          <w:rFonts w:ascii="Times New Roman" w:hAnsi="Times New Roman" w:cs="Times New Roman"/>
+          <w:sz w:val="24"/>
+          <w:szCs w:val="24"/>
+        </w:rPr>
+      </w:pPr>
+    </w:p>
+    <w:p>
+      <w:pPr>
+        <w:pStyle w:val="Titre2"/>
+      </w:pPr>
+      <w:r>
+        <w:t>Accès au programme</w:t>
+      </w:r>
+    </w:p>
+    <w:p>
+      <w:pPr>
         <w:rPr>
           <w:rFonts w:ascii="Times New Roman" w:hAnsi="Times New Roman" w:cs="Times New Roman"/>
           <w:sz w:val="24"/>
@@ -12719,13 +12657,6 @@
           <w:szCs w:val="24"/>
         </w:rPr>
         <w:tab/>
-      </w:r>
-      <w:r>
-        <w:rPr>
-          <w:rFonts w:ascii="Times New Roman" w:hAnsi="Times New Roman" w:cs="Times New Roman"/>
-          <w:sz w:val="24"/>
-          <w:szCs w:val="24"/>
-        </w:rPr>
         <w:t>Mot de passe : 1234</w:t>
       </w:r>
     </w:p>
@@ -12795,13 +12726,6 @@
           <w:szCs w:val="24"/>
         </w:rPr>
         <w:tab/>
-      </w:r>
-      <w:r>
-        <w:rPr>
-          <w:rFonts w:ascii="Times New Roman" w:hAnsi="Times New Roman" w:cs="Times New Roman"/>
-          <w:sz w:val="24"/>
-          <w:szCs w:val="24"/>
-        </w:rPr>
         <w:t>Mot de passe : 1234</w:t>
       </w:r>
     </w:p>
@@ -12969,7 +12893,7 @@
 </file>
 
 <file path=word/numbering.xml><?xml version="1.0" encoding="utf-8"?>
-<w:numbering xmlns:wpc="http://schemas.microsoft.com/office/word/2010/wordprocessingCanvas" xmlns:cx="http://schemas.microsoft.com/office/drawing/2014/chartex" xmlns:cx1="http://schemas.microsoft.com/office/drawing/2015/9/8/chartex" xmlns:cx2="http://schemas.microsoft.com/office/drawing/2015/10/21/chartex" xmlns:cx3="http://schemas.microsoft.com/office/drawing/2016/5/9/chartex" xmlns:cx4="http://schemas.microsoft.com/office/drawing/2016/5/10/chartex" xmlns:cx5="http://schemas.microsoft.com/office/drawing/2016/5/11/chartex" xmlns:cx6="http://schemas.microsoft.com/office/drawing/2016/5/12/chartex" xmlns:cx7="http://schemas.microsoft.com/office/drawing/2016/5/13/chartex" xmlns:cx8="http://schemas.microsoft.com/office/drawing/2016/5/14/chartex" xmlns:mc="http://schemas.openxmlformats.org/markup-compatibility/2006" xmlns:aink="http://schemas.microsoft.com/office/drawing/2016/ink" xmlns:am3d="http://schemas.microsoft.com/office/drawing/2017/model3d" xmlns:o="urn:schemas-microsoft-com:office:office" xmlns:r="http://schemas.openxmlformats.org/officeDocument/2006/relationships" xmlns:m="http://schemas.openxmlformats.org/officeDocument/2006/math" xmlns:v="urn:schemas-microsoft-com:vml" xmlns:wp14="http://schemas.microsoft.com/office/word/2010/wordprocessingDrawing" xmlns:wp="http://schemas.openxmlformats.org/drawingml/2006/wordprocessingDrawing" xmlns:w10="urn:schemas-microsoft-com:office:word" xmlns:w="http://schemas.openxmlformats.org/wordprocessingml/2006/main" xmlns:w14="http://schemas.microsoft.com/office/word/2010/wordml" xmlns:w15="http://schemas.microsoft.com/office/word/2012/wordml" xmlns:w16cex="http://schemas.microsoft.com/office/word/2018/wordml/cex" xmlns:w16cid="http://schemas.microsoft.com/office/word/2016/wordml/cid" xmlns:w16="http://schemas.microsoft.com/office/word/2018/wordml" xmlns:w16sdtdh="http://schemas.microsoft.com/office/word/2020/wordml/sdtdatahash" xmlns:w16se="http://schemas.microsoft.com/office/word/2015/wordml/symex" xmlns:wpg="http://schemas.microsoft.com/office/word/2010/wordprocessingGroup" xmlns:wpi="http://schemas.microsoft.com/office/word/2010/wordprocessingInk" xmlns:wne="http://schemas.microsoft.com/office/word/2006/wordml" xmlns:wps="http://schemas.microsoft.com/office/word/2010/wordprocessingShape" mc:Ignorable="w14 w15 w16se w16cid w16 w16cex w16sdtdh wp14">
+<w:numbering xmlns:wpc="http://schemas.microsoft.com/office/word/2010/wordprocessingCanvas" xmlns:cx="http://schemas.microsoft.com/office/drawing/2014/chartex" xmlns:cx1="http://schemas.microsoft.com/office/drawing/2015/9/8/chartex" xmlns:cx2="http://schemas.microsoft.com/office/drawing/2015/10/21/chartex" xmlns:cx3="http://schemas.microsoft.com/office/drawing/2016/5/9/chartex" xmlns:cx4="http://schemas.microsoft.com/office/drawing/2016/5/10/chartex" xmlns:cx5="http://schemas.microsoft.com/office/drawing/2016/5/11/chartex" xmlns:cx6="http://schemas.microsoft.com/office/drawing/2016/5/12/chartex" xmlns:cx7="http://schemas.microsoft.com/office/drawing/2016/5/13/chartex" xmlns:cx8="http://schemas.microsoft.com/office/drawing/2016/5/14/chartex" xmlns:mc="http://schemas.openxmlformats.org/markup-compatibility/2006" xmlns:aink="http://schemas.microsoft.com/office/drawing/2016/ink" xmlns:am3d="http://schemas.microsoft.com/office/drawing/2017/model3d" xmlns:o="urn:schemas-microsoft-com:office:office" xmlns:oel="http://schemas.microsoft.com/office/2019/extlst" xmlns:r="http://schemas.openxmlformats.org/officeDocument/2006/relationships" xmlns:m="http://schemas.openxmlformats.org/officeDocument/2006/math" xmlns:v="urn:schemas-microsoft-com:vml" xmlns:wp14="http://schemas.microsoft.com/office/word/2010/wordprocessingDrawing" xmlns:wp="http://schemas.openxmlformats.org/drawingml/2006/wordprocessingDrawing" xmlns:w10="urn:schemas-microsoft-com:office:word" xmlns:w="http://schemas.openxmlformats.org/wordprocessingml/2006/main" xmlns:w14="http://schemas.microsoft.com/office/word/2010/wordml" xmlns:w15="http://schemas.microsoft.com/office/word/2012/wordml" xmlns:w16cex="http://schemas.microsoft.com/office/word/2018/wordml/cex" xmlns:w16cid="http://schemas.microsoft.com/office/word/2016/wordml/cid" xmlns:w16="http://schemas.microsoft.com/office/word/2018/wordml" xmlns:w16sdtdh="http://schemas.microsoft.com/office/word/2020/wordml/sdtdatahash" xmlns:w16se="http://schemas.microsoft.com/office/word/2015/wordml/symex" xmlns:wpg="http://schemas.microsoft.com/office/word/2010/wordprocessingGroup" xmlns:wpi="http://schemas.microsoft.com/office/word/2010/wordprocessingInk" xmlns:wne="http://schemas.microsoft.com/office/word/2006/wordml" xmlns:wps="http://schemas.microsoft.com/office/word/2010/wordprocessingShape" mc:Ignorable="w14 w15 w16se w16cid w16 w16cex w16sdtdh wp14">
   <w:abstractNum w:abstractNumId="0" w15:restartNumberingAfterBreak="0">
     <w:nsid w:val="01054836"/>
     <w:multiLevelType w:val="hybridMultilevel"/>
@@ -16163,106 +16087,106 @@
       </w:pPr>
     </w:lvl>
   </w:abstractNum>
-  <w:num w:numId="1">
+  <w:num w:numId="1" w16cid:durableId="2073455922">
     <w:abstractNumId w:val="21"/>
   </w:num>
-  <w:num w:numId="2">
+  <w:num w:numId="2" w16cid:durableId="1587227644">
     <w:abstractNumId w:val="19"/>
   </w:num>
-  <w:num w:numId="3">
+  <w:num w:numId="3" w16cid:durableId="733552011">
     <w:abstractNumId w:val="7"/>
   </w:num>
-  <w:num w:numId="4">
+  <w:num w:numId="4" w16cid:durableId="688793859">
     <w:abstractNumId w:val="27"/>
   </w:num>
-  <w:num w:numId="5">
+  <w:num w:numId="5" w16cid:durableId="174731197">
     <w:abstractNumId w:val="9"/>
   </w:num>
-  <w:num w:numId="6">
+  <w:num w:numId="6" w16cid:durableId="1816683518">
     <w:abstractNumId w:val="30"/>
   </w:num>
-  <w:num w:numId="7">
+  <w:num w:numId="7" w16cid:durableId="1366713505">
     <w:abstractNumId w:val="13"/>
   </w:num>
-  <w:num w:numId="8">
+  <w:num w:numId="8" w16cid:durableId="783811246">
     <w:abstractNumId w:val="12"/>
   </w:num>
-  <w:num w:numId="9">
+  <w:num w:numId="9" w16cid:durableId="1096250971">
     <w:abstractNumId w:val="0"/>
   </w:num>
-  <w:num w:numId="10">
+  <w:num w:numId="10" w16cid:durableId="198785353">
     <w:abstractNumId w:val="14"/>
   </w:num>
-  <w:num w:numId="11">
+  <w:num w:numId="11" w16cid:durableId="647712321">
     <w:abstractNumId w:val="22"/>
   </w:num>
-  <w:num w:numId="12">
+  <w:num w:numId="12" w16cid:durableId="1335453842">
     <w:abstractNumId w:val="4"/>
   </w:num>
-  <w:num w:numId="13">
+  <w:num w:numId="13" w16cid:durableId="935136063">
     <w:abstractNumId w:val="2"/>
   </w:num>
-  <w:num w:numId="14">
+  <w:num w:numId="14" w16cid:durableId="2092384374">
     <w:abstractNumId w:val="33"/>
   </w:num>
-  <w:num w:numId="15">
+  <w:num w:numId="15" w16cid:durableId="1522546622">
     <w:abstractNumId w:val="18"/>
   </w:num>
-  <w:num w:numId="16">
+  <w:num w:numId="16" w16cid:durableId="1622808138">
     <w:abstractNumId w:val="8"/>
   </w:num>
-  <w:num w:numId="17">
+  <w:num w:numId="17" w16cid:durableId="1461191744">
     <w:abstractNumId w:val="10"/>
   </w:num>
-  <w:num w:numId="18">
+  <w:num w:numId="18" w16cid:durableId="309092682">
     <w:abstractNumId w:val="28"/>
   </w:num>
-  <w:num w:numId="19">
+  <w:num w:numId="19" w16cid:durableId="538276895">
     <w:abstractNumId w:val="15"/>
   </w:num>
-  <w:num w:numId="20">
+  <w:num w:numId="20" w16cid:durableId="912273795">
     <w:abstractNumId w:val="6"/>
   </w:num>
-  <w:num w:numId="21">
+  <w:num w:numId="21" w16cid:durableId="364528962">
     <w:abstractNumId w:val="5"/>
   </w:num>
-  <w:num w:numId="22">
+  <w:num w:numId="22" w16cid:durableId="579759080">
     <w:abstractNumId w:val="26"/>
   </w:num>
-  <w:num w:numId="23">
+  <w:num w:numId="23" w16cid:durableId="748497884">
     <w:abstractNumId w:val="11"/>
   </w:num>
-  <w:num w:numId="24">
+  <w:num w:numId="24" w16cid:durableId="1282228928">
     <w:abstractNumId w:val="32"/>
   </w:num>
-  <w:num w:numId="25">
+  <w:num w:numId="25" w16cid:durableId="1559248595">
     <w:abstractNumId w:val="1"/>
   </w:num>
-  <w:num w:numId="26">
+  <w:num w:numId="26" w16cid:durableId="1120226366">
     <w:abstractNumId w:val="24"/>
   </w:num>
-  <w:num w:numId="27">
+  <w:num w:numId="27" w16cid:durableId="2061980664">
     <w:abstractNumId w:val="29"/>
   </w:num>
-  <w:num w:numId="28">
+  <w:num w:numId="28" w16cid:durableId="1953585693">
     <w:abstractNumId w:val="20"/>
   </w:num>
-  <w:num w:numId="29">
+  <w:num w:numId="29" w16cid:durableId="666323162">
     <w:abstractNumId w:val="25"/>
   </w:num>
-  <w:num w:numId="30">
+  <w:num w:numId="30" w16cid:durableId="1907108324">
     <w:abstractNumId w:val="16"/>
   </w:num>
-  <w:num w:numId="31">
+  <w:num w:numId="31" w16cid:durableId="91051131">
     <w:abstractNumId w:val="3"/>
   </w:num>
-  <w:num w:numId="32">
+  <w:num w:numId="32" w16cid:durableId="1948921522">
     <w:abstractNumId w:val="23"/>
   </w:num>
-  <w:num w:numId="33">
+  <w:num w:numId="33" w16cid:durableId="197355796">
     <w:abstractNumId w:val="17"/>
   </w:num>
-  <w:num w:numId="34">
+  <w:num w:numId="34" w16cid:durableId="232080597">
     <w:abstractNumId w:val="31"/>
   </w:num>
   <w:numIdMacAtCleanup w:val="34"/>

</xml_diff>

<commit_message>
Last modif for analyse file
</commit_message>
<xml_diff>
--- a/src/be/veltri/ANALYSE/Dossier analyse.docx
+++ b/src/be/veltri/ANALYSE/Dossier analyse.docx
@@ -10413,15 +10413,15 @@
           <w:sz w:val="24"/>
           <w:szCs w:val="24"/>
         </w:rPr>
-        <w:t xml:space="preserve">Voici le diagramme de classe revu afin de correspondre à </w:t>
-      </w:r>
-      <w:r>
-        <w:rPr>
-          <w:rFonts w:ascii="Times New Roman" w:hAnsi="Times New Roman" w:cs="Times New Roman"/>
-          <w:sz w:val="24"/>
-          <w:szCs w:val="24"/>
-        </w:rPr>
-        <w:t>+µùpuè</w:t>
+        <w:t>Voici le diagramme de classe revu afin de correspondre à</w:t>
+      </w:r>
+      <w:r>
+        <w:rPr>
+          <w:rFonts w:ascii="Times New Roman" w:hAnsi="Times New Roman" w:cs="Times New Roman"/>
+          <w:sz w:val="24"/>
+          <w:szCs w:val="24"/>
+        </w:rPr>
+        <w:t xml:space="preserve"> </w:t>
       </w:r>
       <w:r>
         <w:rPr>

</xml_diff>